<commit_message>
Updates to documentation of debugging
</commit_message>
<xml_diff>
--- a/2023 Introduction to CPlusPlus - Task 2 Cover Sheet.docx
+++ b/2023 Introduction to CPlusPlus - Task 2 Cover Sheet.docx
@@ -1476,13 +1476,34 @@
       </w:r>
     </w:p>
     <w:p>
+      <w:pPr>
+        <w:pStyle w:val="AIEHL1"/>
+      </w:pPr>
       <w:r>
         <w:lastRenderedPageBreak/>
-        <w:t>1.</w:t>
+        <w:t>Random Access File I/O</w:t>
       </w:r>
       <w:r>
         <w:tab/>
-        <w:t>Random Access File I/O</w:t>
+      </w:r>
+    </w:p>
+    <w:p>
+      <w:r>
+        <w:t xml:space="preserve">Update the given program to read a file using a random-access </w:t>
+      </w:r>
+      <w:proofErr w:type="gramStart"/>
+      <w:r>
+        <w:t>algorithm</w:t>
+      </w:r>
+      <w:proofErr w:type="gramEnd"/>
+    </w:p>
+    <w:p/>
+    <w:p>
+      <w:pPr>
+        <w:pStyle w:val="AIEHL1"/>
+      </w:pPr>
+      <w:r>
+        <w:t>Fix Name Display</w:t>
       </w:r>
       <w:r>
         <w:tab/>
@@ -1490,17 +1511,43 @@
     </w:p>
     <w:p>
       <w:r>
-        <w:t>Update the given program to read a file using a random-access algorithm</w:t>
-      </w:r>
+        <w:t xml:space="preserve">Resolve the issue with the name displaying </w:t>
+      </w:r>
+      <w:proofErr w:type="gramStart"/>
+      <w:r>
+        <w:t>incorrectly</w:t>
+      </w:r>
+      <w:proofErr w:type="gramEnd"/>
     </w:p>
     <w:p/>
     <w:p>
-      <w:r>
-        <w:t>2.</w:t>
+      <w:pPr>
+        <w:pStyle w:val="AIEHL1"/>
+      </w:pPr>
+      <w:r>
+        <w:t>Program Crash</w:t>
       </w:r>
       <w:r>
         <w:tab/>
-        <w:t>Fix Name Display</w:t>
+      </w:r>
+    </w:p>
+    <w:p>
+      <w:r>
+        <w:t xml:space="preserve">Resolve the issue with the program crashing when getting the next </w:t>
+      </w:r>
+      <w:proofErr w:type="gramStart"/>
+      <w:r>
+        <w:t>record</w:t>
+      </w:r>
+      <w:proofErr w:type="gramEnd"/>
+    </w:p>
+    <w:p/>
+    <w:p>
+      <w:pPr>
+        <w:pStyle w:val="AIEHL1"/>
+      </w:pPr>
+      <w:r>
+        <w:t>Comment Code</w:t>
       </w:r>
       <w:r>
         <w:tab/>
@@ -1508,126 +1555,964 @@
     </w:p>
     <w:p>
       <w:r>
-        <w:t>Resolve the issue with the name displaying incorrectly</w:t>
+        <w:t>Add comments to the program.</w:t>
+      </w:r>
+    </w:p>
+    <w:p>
+      <w:r>
+        <w:t>Comments must be in line with industry standards or as defined by your trainer/assessor.</w:t>
       </w:r>
     </w:p>
     <w:p/>
     <w:p>
-      <w:r>
-        <w:t>3.</w:t>
+      <w:pPr>
+        <w:spacing w:after="200"/>
+        <w:rPr>
+          <w:rFonts w:ascii="Calibri" w:hAnsi="Calibri"/>
+          <w:b/>
+          <w:color w:val="FFFFFF" w:themeColor="background1"/>
+          <w:sz w:val="36"/>
+        </w:rPr>
+      </w:pPr>
+      <w:r>
+        <w:br w:type="page"/>
+      </w:r>
+    </w:p>
+    <w:p>
+      <w:pPr>
+        <w:pStyle w:val="AIEHL1"/>
+      </w:pPr>
+      <w:r>
+        <w:lastRenderedPageBreak/>
+        <w:t>Testing Document</w:t>
       </w:r>
       <w:r>
         <w:tab/>
-        <w:t>Program Crash</w:t>
-      </w:r>
-      <w:r>
-        <w:tab/>
-      </w:r>
-    </w:p>
-    <w:p>
-      <w:r>
-        <w:t>Resolve the issue with the program crashing when getting the next record</w:t>
-      </w:r>
+      </w:r>
+    </w:p>
+    <w:p>
+      <w:pPr>
+        <w:pStyle w:val="AIEHL2"/>
+      </w:pPr>
+      <w:r>
+        <w:t>Test 1</w:t>
+      </w:r>
+    </w:p>
+    <w:p>
+      <w:pPr>
+        <w:pStyle w:val="AIEHL3"/>
+      </w:pPr>
+      <w:r>
+        <w:t xml:space="preserve">What is being </w:t>
+      </w:r>
+      <w:proofErr w:type="gramStart"/>
+      <w:r>
+        <w:t>tested</w:t>
+      </w:r>
+      <w:proofErr w:type="gramEnd"/>
+    </w:p>
+    <w:p>
+      <w:pPr>
+        <w:pStyle w:val="AIEStandard"/>
+      </w:pPr>
+      <w:r>
+        <w:t>Retrieval of the previous record in the collection on left arrow press</w:t>
+      </w:r>
+      <w:r>
+        <w:t xml:space="preserve"> where the program is not already looking at the first record</w:t>
+      </w:r>
+      <w:r>
+        <w:t>.</w:t>
+      </w:r>
+    </w:p>
+    <w:p>
+      <w:pPr>
+        <w:pStyle w:val="AIEStandard"/>
+      </w:pPr>
+      <w:r>
+        <w:rPr>
+          <w:noProof/>
+        </w:rPr>
+        <w:drawing>
+          <wp:inline distT="0" distB="0" distL="0" distR="0" wp14:anchorId="7736C1B1" wp14:editId="369CBD8C">
+            <wp:extent cx="5731510" cy="2489835"/>
+            <wp:effectExtent l="0" t="0" r="2540" b="5715"/>
+            <wp:docPr id="5" name="Picture 5" descr="A computer screen shot of a program&#10;&#10;Description automatically generated"/>
+            <wp:cNvGraphicFramePr>
+              <a:graphicFrameLocks xmlns:a="http://schemas.openxmlformats.org/drawingml/2006/main" noChangeAspect="1"/>
+            </wp:cNvGraphicFramePr>
+            <a:graphic xmlns:a="http://schemas.openxmlformats.org/drawingml/2006/main">
+              <a:graphicData uri="http://schemas.openxmlformats.org/drawingml/2006/picture">
+                <pic:pic xmlns:pic="http://schemas.openxmlformats.org/drawingml/2006/picture">
+                  <pic:nvPicPr>
+                    <pic:cNvPr id="5" name="Picture 5" descr="A computer screen shot of a program&#10;&#10;Description automatically generated"/>
+                    <pic:cNvPicPr/>
+                  </pic:nvPicPr>
+                  <pic:blipFill>
+                    <a:blip r:embed="rId12"/>
+                    <a:stretch>
+                      <a:fillRect/>
+                    </a:stretch>
+                  </pic:blipFill>
+                  <pic:spPr>
+                    <a:xfrm>
+                      <a:off x="0" y="0"/>
+                      <a:ext cx="5731510" cy="2489835"/>
+                    </a:xfrm>
+                    <a:prstGeom prst="rect">
+                      <a:avLst/>
+                    </a:prstGeom>
+                  </pic:spPr>
+                </pic:pic>
+              </a:graphicData>
+            </a:graphic>
+          </wp:inline>
+        </w:drawing>
+      </w:r>
+    </w:p>
+    <w:p>
+      <w:pPr>
+        <w:pStyle w:val="AIEHL3"/>
+      </w:pPr>
+      <w:r>
+        <w:t xml:space="preserve">The input </w:t>
+      </w:r>
+      <w:proofErr w:type="gramStart"/>
+      <w:r>
+        <w:t>given</w:t>
+      </w:r>
+      <w:proofErr w:type="gramEnd"/>
+    </w:p>
+    <w:p>
+      <w:pPr>
+        <w:pStyle w:val="AIEStandard"/>
+      </w:pPr>
+      <w:r>
+        <w:t>The left arrow button is pressed while the program is running, while the record being viewed is not the first NPC in the collection</w:t>
+      </w:r>
+      <w:r>
+        <w:t xml:space="preserve"> (any NPC other than “Tom”)</w:t>
+      </w:r>
+      <w:r>
+        <w:t>.</w:t>
+      </w:r>
+    </w:p>
+    <w:p>
+      <w:pPr>
+        <w:pStyle w:val="AIEHL3"/>
+      </w:pPr>
+      <w:r>
+        <w:t>The expected output</w:t>
+      </w:r>
+    </w:p>
+    <w:p>
+      <w:pPr>
+        <w:pStyle w:val="AIEStandard"/>
+      </w:pPr>
+      <w:r>
+        <w:t xml:space="preserve">Where the current record being viewed is in position </w:t>
+      </w:r>
+      <w:r>
+        <w:rPr>
+          <w:i/>
+          <w:iCs/>
+        </w:rPr>
+        <w:t xml:space="preserve">r </w:t>
+      </w:r>
+      <w:r>
+        <w:t xml:space="preserve">within the collection, </w:t>
+      </w:r>
+      <w:r>
+        <w:t xml:space="preserve">stop showing the particulars of the NPC in position </w:t>
+      </w:r>
+      <w:r>
+        <w:rPr>
+          <w:i/>
+          <w:iCs/>
+        </w:rPr>
+        <w:t xml:space="preserve">r </w:t>
+      </w:r>
+      <w:r>
+        <w:t xml:space="preserve">and instead </w:t>
+      </w:r>
+      <w:r>
+        <w:t xml:space="preserve">show </w:t>
+      </w:r>
+      <w:proofErr w:type="gramStart"/>
+      <w:r>
+        <w:t>all of</w:t>
+      </w:r>
+      <w:proofErr w:type="gramEnd"/>
+      <w:r>
+        <w:t xml:space="preserve"> the particulars from the </w:t>
+      </w:r>
+      <w:r>
+        <w:t xml:space="preserve">NPC </w:t>
+      </w:r>
+      <w:r>
+        <w:t xml:space="preserve">record at position </w:t>
+      </w:r>
+      <w:r>
+        <w:rPr>
+          <w:i/>
+          <w:iCs/>
+        </w:rPr>
+        <w:t>r – 1</w:t>
+      </w:r>
+      <w:r>
+        <w:t>.</w:t>
+      </w:r>
+    </w:p>
+    <w:p>
+      <w:pPr>
+        <w:spacing w:after="200"/>
+        <w:rPr>
+          <w:rFonts w:ascii="Calibri" w:hAnsi="Calibri"/>
+          <w:b/>
+          <w:color w:val="0070C0"/>
+          <w:sz w:val="24"/>
+        </w:rPr>
+      </w:pPr>
+      <w:r>
+        <w:br w:type="page"/>
+      </w:r>
+    </w:p>
+    <w:p>
+      <w:pPr>
+        <w:pStyle w:val="AIEHL3"/>
+      </w:pPr>
+      <w:r>
+        <w:lastRenderedPageBreak/>
+        <w:t>The actual output</w:t>
+      </w:r>
+    </w:p>
+    <w:p>
+      <w:pPr>
+        <w:pStyle w:val="AIEStandard"/>
+      </w:pPr>
+      <w:r>
+        <w:t>The test starts on NPC “</w:t>
+      </w:r>
+      <w:proofErr w:type="spellStart"/>
+      <w:r>
+        <w:t>Grutt</w:t>
+      </w:r>
+      <w:proofErr w:type="spellEnd"/>
+      <w:r>
+        <w:t>”, record 2 (index 1) of the collection of NPCs in the binary file.</w:t>
+      </w:r>
+    </w:p>
+    <w:p>
+      <w:pPr>
+        <w:pStyle w:val="AIEStandard"/>
+      </w:pPr>
+      <w:r>
+        <w:rPr>
+          <w:noProof/>
+        </w:rPr>
+        <w:drawing>
+          <wp:inline distT="0" distB="0" distL="0" distR="0" wp14:anchorId="5A481416" wp14:editId="4A2DB44B">
+            <wp:extent cx="5086350" cy="4029075"/>
+            <wp:effectExtent l="0" t="0" r="0" b="9525"/>
+            <wp:docPr id="1" name="Picture 1" descr="A computer screen shot of a cartoon character&#10;&#10;Description automatically generated"/>
+            <wp:cNvGraphicFramePr>
+              <a:graphicFrameLocks xmlns:a="http://schemas.openxmlformats.org/drawingml/2006/main" noChangeAspect="1"/>
+            </wp:cNvGraphicFramePr>
+            <a:graphic xmlns:a="http://schemas.openxmlformats.org/drawingml/2006/main">
+              <a:graphicData uri="http://schemas.openxmlformats.org/drawingml/2006/picture">
+                <pic:pic xmlns:pic="http://schemas.openxmlformats.org/drawingml/2006/picture">
+                  <pic:nvPicPr>
+                    <pic:cNvPr id="1" name="Picture 1" descr="A computer screen shot of a cartoon character&#10;&#10;Description automatically generated"/>
+                    <pic:cNvPicPr/>
+                  </pic:nvPicPr>
+                  <pic:blipFill rotWithShape="1">
+                    <a:blip r:embed="rId13"/>
+                    <a:srcRect r="11256" b="14798"/>
+                    <a:stretch/>
+                  </pic:blipFill>
+                  <pic:spPr bwMode="auto">
+                    <a:xfrm>
+                      <a:off x="0" y="0"/>
+                      <a:ext cx="5086350" cy="4029075"/>
+                    </a:xfrm>
+                    <a:prstGeom prst="rect">
+                      <a:avLst/>
+                    </a:prstGeom>
+                    <a:ln>
+                      <a:noFill/>
+                    </a:ln>
+                    <a:extLst>
+                      <a:ext uri="{53640926-AAD7-44D8-BBD7-CCE9431645EC}">
+                        <a14:shadowObscured xmlns:a14="http://schemas.microsoft.com/office/drawing/2010/main"/>
+                      </a:ext>
+                    </a:extLst>
+                  </pic:spPr>
+                </pic:pic>
+              </a:graphicData>
+            </a:graphic>
+          </wp:inline>
+        </w:drawing>
+      </w:r>
+    </w:p>
+    <w:p>
+      <w:pPr>
+        <w:pStyle w:val="AIEStandard"/>
+      </w:pPr>
+      <w:r>
+        <w:t xml:space="preserve">The breakpoint is triggered in the </w:t>
+      </w:r>
+      <w:proofErr w:type="spellStart"/>
+      <w:r>
+        <w:t>callstack</w:t>
+      </w:r>
+      <w:proofErr w:type="spellEnd"/>
+      <w:r>
+        <w:t xml:space="preserve"> as expected (the </w:t>
+      </w:r>
+      <w:r>
+        <w:rPr>
+          <w:i/>
+          <w:iCs/>
+        </w:rPr>
+        <w:t xml:space="preserve">if </w:t>
+      </w:r>
+      <w:r>
+        <w:t xml:space="preserve">statement for pressing left while the current record was not the first one in the collection </w:t>
+      </w:r>
+      <w:r>
+        <w:t xml:space="preserve">was </w:t>
+      </w:r>
+      <w:r>
+        <w:rPr>
+          <w:i/>
+          <w:iCs/>
+        </w:rPr>
+        <w:t>true</w:t>
+      </w:r>
+      <w:r>
+        <w:t>) and we can see that the particulars of the previous record are now loaded instead (“Tom” has been loaded).</w:t>
+      </w:r>
+    </w:p>
+    <w:p>
+      <w:pPr>
+        <w:pStyle w:val="AIEStandard"/>
+      </w:pPr>
+      <w:r>
+        <w:rPr>
+          <w:noProof/>
+        </w:rPr>
+        <w:drawing>
+          <wp:inline distT="0" distB="0" distL="0" distR="0" wp14:anchorId="1A4A9260" wp14:editId="1E339671">
+            <wp:extent cx="5286375" cy="2920216"/>
+            <wp:effectExtent l="0" t="0" r="0" b="0"/>
+            <wp:docPr id="2" name="Picture 2" descr="A screenshot of a computer program&#10;&#10;Description automatically generated"/>
+            <wp:cNvGraphicFramePr>
+              <a:graphicFrameLocks xmlns:a="http://schemas.openxmlformats.org/drawingml/2006/main" noChangeAspect="1"/>
+            </wp:cNvGraphicFramePr>
+            <a:graphic xmlns:a="http://schemas.openxmlformats.org/drawingml/2006/main">
+              <a:graphicData uri="http://schemas.openxmlformats.org/drawingml/2006/picture">
+                <pic:pic xmlns:pic="http://schemas.openxmlformats.org/drawingml/2006/picture">
+                  <pic:nvPicPr>
+                    <pic:cNvPr id="2" name="Picture 2" descr="A screenshot of a computer program&#10;&#10;Description automatically generated"/>
+                    <pic:cNvPicPr/>
+                  </pic:nvPicPr>
+                  <pic:blipFill>
+                    <a:blip r:embed="rId14"/>
+                    <a:stretch>
+                      <a:fillRect/>
+                    </a:stretch>
+                  </pic:blipFill>
+                  <pic:spPr>
+                    <a:xfrm>
+                      <a:off x="0" y="0"/>
+                      <a:ext cx="5294561" cy="2924738"/>
+                    </a:xfrm>
+                    <a:prstGeom prst="rect">
+                      <a:avLst/>
+                    </a:prstGeom>
+                  </pic:spPr>
+                </pic:pic>
+              </a:graphicData>
+            </a:graphic>
+          </wp:inline>
+        </w:drawing>
+      </w:r>
+    </w:p>
+    <w:p>
+      <w:pPr>
+        <w:pStyle w:val="AIEStandard"/>
+      </w:pPr>
+      <w:r>
+        <w:rPr>
+          <w:noProof/>
+        </w:rPr>
+        <w:lastRenderedPageBreak/>
+        <w:drawing>
+          <wp:inline distT="0" distB="0" distL="0" distR="0" wp14:anchorId="644990FC" wp14:editId="1102B2E3">
+            <wp:extent cx="5731510" cy="4792980"/>
+            <wp:effectExtent l="0" t="0" r="2540" b="7620"/>
+            <wp:docPr id="4" name="Picture 4" descr="A screen shot of a computer&#10;&#10;Description automatically generated"/>
+            <wp:cNvGraphicFramePr>
+              <a:graphicFrameLocks xmlns:a="http://schemas.openxmlformats.org/drawingml/2006/main" noChangeAspect="1"/>
+            </wp:cNvGraphicFramePr>
+            <a:graphic xmlns:a="http://schemas.openxmlformats.org/drawingml/2006/main">
+              <a:graphicData uri="http://schemas.openxmlformats.org/drawingml/2006/picture">
+                <pic:pic xmlns:pic="http://schemas.openxmlformats.org/drawingml/2006/picture">
+                  <pic:nvPicPr>
+                    <pic:cNvPr id="4" name="Picture 4" descr="A screen shot of a computer&#10;&#10;Description automatically generated"/>
+                    <pic:cNvPicPr/>
+                  </pic:nvPicPr>
+                  <pic:blipFill>
+                    <a:blip r:embed="rId15"/>
+                    <a:stretch>
+                      <a:fillRect/>
+                    </a:stretch>
+                  </pic:blipFill>
+                  <pic:spPr>
+                    <a:xfrm>
+                      <a:off x="0" y="0"/>
+                      <a:ext cx="5731510" cy="4792980"/>
+                    </a:xfrm>
+                    <a:prstGeom prst="rect">
+                      <a:avLst/>
+                    </a:prstGeom>
+                  </pic:spPr>
+                </pic:pic>
+              </a:graphicData>
+            </a:graphic>
+          </wp:inline>
+        </w:drawing>
+      </w:r>
+    </w:p>
+    <w:p>
+      <w:pPr>
+        <w:pStyle w:val="AIEHL3"/>
+      </w:pPr>
+      <w:r>
+        <w:t xml:space="preserve">Any modifications made as a result of </w:t>
+      </w:r>
+      <w:proofErr w:type="gramStart"/>
+      <w:r>
+        <w:t>testing</w:t>
+      </w:r>
+      <w:proofErr w:type="gramEnd"/>
+    </w:p>
+    <w:p>
+      <w:pPr>
+        <w:pStyle w:val="AIEStandard"/>
+      </w:pPr>
+      <w:r>
+        <w:t>Not required.</w:t>
+      </w:r>
+    </w:p>
+    <w:p>
+      <w:pPr>
+        <w:pStyle w:val="AIEStandard"/>
+      </w:pPr>
+    </w:p>
+    <w:p>
+      <w:pPr>
+        <w:spacing w:after="200"/>
+        <w:rPr>
+          <w:rFonts w:ascii="Calibri" w:hAnsi="Calibri"/>
+          <w:b/>
+          <w:color w:val="0070C0"/>
+          <w:sz w:val="32"/>
+        </w:rPr>
+      </w:pPr>
+      <w:r>
+        <w:br w:type="page"/>
+      </w:r>
+    </w:p>
+    <w:p>
+      <w:pPr>
+        <w:pStyle w:val="AIEHL2"/>
+      </w:pPr>
+      <w:r>
+        <w:lastRenderedPageBreak/>
+        <w:t xml:space="preserve">Test </w:t>
+      </w:r>
+      <w:r>
+        <w:t>2</w:t>
+      </w:r>
+    </w:p>
+    <w:p>
+      <w:pPr>
+        <w:pStyle w:val="AIEHL3"/>
+      </w:pPr>
+      <w:r>
+        <w:t xml:space="preserve">What is being </w:t>
+      </w:r>
+      <w:proofErr w:type="gramStart"/>
+      <w:r>
+        <w:t>tested</w:t>
+      </w:r>
+      <w:proofErr w:type="gramEnd"/>
+    </w:p>
+    <w:p>
+      <w:pPr>
+        <w:pStyle w:val="AIEStandard"/>
+      </w:pPr>
+      <w:r>
+        <w:t xml:space="preserve">Retrieval of the </w:t>
+      </w:r>
+      <w:r>
+        <w:t xml:space="preserve">final </w:t>
+      </w:r>
+      <w:r>
+        <w:t xml:space="preserve">record in the collection on </w:t>
+      </w:r>
+      <w:r>
+        <w:t xml:space="preserve">right </w:t>
+      </w:r>
+      <w:r>
+        <w:t>arrow press</w:t>
+      </w:r>
+      <w:r>
+        <w:t xml:space="preserve"> where the program is already viewing the final record.</w:t>
+      </w:r>
+    </w:p>
+    <w:p>
+      <w:pPr>
+        <w:pStyle w:val="AIEStandard"/>
+      </w:pPr>
+      <w:r>
+        <w:rPr>
+          <w:noProof/>
+        </w:rPr>
+        <w:drawing>
+          <wp:inline distT="0" distB="0" distL="0" distR="0" wp14:anchorId="192C2959" wp14:editId="55E32FE0">
+            <wp:extent cx="5731510" cy="2250440"/>
+            <wp:effectExtent l="0" t="0" r="2540" b="0"/>
+            <wp:docPr id="9" name="Picture 9"/>
+            <wp:cNvGraphicFramePr>
+              <a:graphicFrameLocks xmlns:a="http://schemas.openxmlformats.org/drawingml/2006/main" noChangeAspect="1"/>
+            </wp:cNvGraphicFramePr>
+            <a:graphic xmlns:a="http://schemas.openxmlformats.org/drawingml/2006/main">
+              <a:graphicData uri="http://schemas.openxmlformats.org/drawingml/2006/picture">
+                <pic:pic xmlns:pic="http://schemas.openxmlformats.org/drawingml/2006/picture">
+                  <pic:nvPicPr>
+                    <pic:cNvPr id="1" name=""/>
+                    <pic:cNvPicPr/>
+                  </pic:nvPicPr>
+                  <pic:blipFill>
+                    <a:blip r:embed="rId16"/>
+                    <a:stretch>
+                      <a:fillRect/>
+                    </a:stretch>
+                  </pic:blipFill>
+                  <pic:spPr>
+                    <a:xfrm>
+                      <a:off x="0" y="0"/>
+                      <a:ext cx="5731510" cy="2250440"/>
+                    </a:xfrm>
+                    <a:prstGeom prst="rect">
+                      <a:avLst/>
+                    </a:prstGeom>
+                  </pic:spPr>
+                </pic:pic>
+              </a:graphicData>
+            </a:graphic>
+          </wp:inline>
+        </w:drawing>
+      </w:r>
+    </w:p>
+    <w:p>
+      <w:pPr>
+        <w:pStyle w:val="AIEHL3"/>
+      </w:pPr>
+      <w:r>
+        <w:t xml:space="preserve">The input </w:t>
+      </w:r>
+      <w:proofErr w:type="gramStart"/>
+      <w:r>
+        <w:t>given</w:t>
+      </w:r>
+      <w:proofErr w:type="gramEnd"/>
+    </w:p>
+    <w:p>
+      <w:pPr>
+        <w:pStyle w:val="AIEStandard"/>
+      </w:pPr>
+      <w:r>
+        <w:t xml:space="preserve">The </w:t>
+      </w:r>
+      <w:r>
+        <w:t xml:space="preserve">right </w:t>
+      </w:r>
+      <w:r>
+        <w:t xml:space="preserve">arrow button is pressed while the program is running, while the record </w:t>
+      </w:r>
+      <w:r>
+        <w:t xml:space="preserve">already </w:t>
+      </w:r>
+      <w:r>
+        <w:t xml:space="preserve">being viewed is the </w:t>
+      </w:r>
+      <w:r>
+        <w:t xml:space="preserve">last </w:t>
+      </w:r>
+      <w:r>
+        <w:t>NPC in the collection</w:t>
+      </w:r>
+      <w:r>
+        <w:t xml:space="preserve"> (“Judy”)</w:t>
+      </w:r>
+      <w:r>
+        <w:t>.</w:t>
+      </w:r>
+    </w:p>
+    <w:p>
+      <w:pPr>
+        <w:pStyle w:val="AIEHL3"/>
+      </w:pPr>
+      <w:r>
+        <w:t>The expected output</w:t>
+      </w:r>
+    </w:p>
+    <w:p>
+      <w:pPr>
+        <w:pStyle w:val="AIEStandard"/>
+      </w:pPr>
+      <w:r>
+        <w:t xml:space="preserve">When the right arrow key is pressed, the program should evaluate the </w:t>
+      </w:r>
+      <w:r>
+        <w:rPr>
+          <w:i/>
+          <w:iCs/>
+        </w:rPr>
+        <w:t xml:space="preserve">if </w:t>
+      </w:r>
+      <w:r>
+        <w:t xml:space="preserve">statement as false, and the </w:t>
+      </w:r>
+      <w:r>
+        <w:rPr>
+          <w:i/>
+          <w:iCs/>
+        </w:rPr>
+        <w:t>else</w:t>
+      </w:r>
+      <w:r>
+        <w:t xml:space="preserve"> statement as true.</w:t>
+      </w:r>
+      <w:r>
+        <w:t xml:space="preserve"> </w:t>
+      </w:r>
+      <w:r>
+        <w:t xml:space="preserve">The program should continue to view the “Judy” NPC record and make no changes. </w:t>
+      </w:r>
+    </w:p>
+    <w:p>
+      <w:pPr>
+        <w:pStyle w:val="AIEStandard"/>
+      </w:pPr>
+      <w:r>
+        <w:t xml:space="preserve">This will be reviewed with watch variables on both the </w:t>
+      </w:r>
+      <w:r>
+        <w:rPr>
+          <w:b/>
+          <w:bCs/>
+        </w:rPr>
+        <w:t>current record number</w:t>
+      </w:r>
+      <w:r>
+        <w:t xml:space="preserve">, and the </w:t>
+      </w:r>
+      <w:r>
+        <w:rPr>
+          <w:b/>
+          <w:bCs/>
+        </w:rPr>
+        <w:t>current record</w:t>
+      </w:r>
+      <w:r>
+        <w:t xml:space="preserve"> object </w:t>
+      </w:r>
+      <w:proofErr w:type="gramStart"/>
+      <w:r>
+        <w:t>so as to</w:t>
+      </w:r>
+      <w:proofErr w:type="gramEnd"/>
+      <w:r>
+        <w:t xml:space="preserve"> view its member variables (principally the name and age of the NPC).</w:t>
+      </w:r>
+    </w:p>
+    <w:p>
+      <w:pPr>
+        <w:pStyle w:val="AIEStandard"/>
+      </w:pPr>
+    </w:p>
+    <w:p>
+      <w:pPr>
+        <w:spacing w:after="200"/>
+        <w:rPr>
+          <w:rFonts w:ascii="Calibri" w:hAnsi="Calibri"/>
+          <w:b/>
+          <w:color w:val="0070C0"/>
+          <w:sz w:val="24"/>
+        </w:rPr>
+      </w:pPr>
+      <w:r>
+        <w:br w:type="page"/>
+      </w:r>
+    </w:p>
+    <w:p>
+      <w:pPr>
+        <w:pStyle w:val="AIEHL3"/>
+      </w:pPr>
+      <w:r>
+        <w:lastRenderedPageBreak/>
+        <w:t>The actual output</w:t>
+      </w:r>
+    </w:p>
+    <w:p>
+      <w:pPr>
+        <w:pStyle w:val="AIEStandard"/>
+      </w:pPr>
+      <w:r>
+        <w:t>After navigating to the final record, “Judy”, but before passing the breakpoint which will trigger an evaluation upon a right arrow keypress:</w:t>
+      </w:r>
+    </w:p>
+    <w:p>
+      <w:pPr>
+        <w:pStyle w:val="AIEStandard"/>
+      </w:pPr>
+      <w:r>
+        <w:rPr>
+          <w:noProof/>
+        </w:rPr>
+        <w:drawing>
+          <wp:inline distT="0" distB="0" distL="0" distR="0" wp14:anchorId="4A2FD4B5" wp14:editId="3B52FC78">
+            <wp:extent cx="5731510" cy="5613400"/>
+            <wp:effectExtent l="0" t="0" r="2540" b="6350"/>
+            <wp:docPr id="6" name="Picture 6" descr="A screenshot of a computer&#10;&#10;Description automatically generated"/>
+            <wp:cNvGraphicFramePr>
+              <a:graphicFrameLocks xmlns:a="http://schemas.openxmlformats.org/drawingml/2006/main" noChangeAspect="1"/>
+            </wp:cNvGraphicFramePr>
+            <a:graphic xmlns:a="http://schemas.openxmlformats.org/drawingml/2006/main">
+              <a:graphicData uri="http://schemas.openxmlformats.org/drawingml/2006/picture">
+                <pic:pic xmlns:pic="http://schemas.openxmlformats.org/drawingml/2006/picture">
+                  <pic:nvPicPr>
+                    <pic:cNvPr id="6" name="Picture 6" descr="A screenshot of a computer&#10;&#10;Description automatically generated"/>
+                    <pic:cNvPicPr/>
+                  </pic:nvPicPr>
+                  <pic:blipFill>
+                    <a:blip r:embed="rId17"/>
+                    <a:stretch>
+                      <a:fillRect/>
+                    </a:stretch>
+                  </pic:blipFill>
+                  <pic:spPr>
+                    <a:xfrm>
+                      <a:off x="0" y="0"/>
+                      <a:ext cx="5731510" cy="5613400"/>
+                    </a:xfrm>
+                    <a:prstGeom prst="rect">
+                      <a:avLst/>
+                    </a:prstGeom>
+                  </pic:spPr>
+                </pic:pic>
+              </a:graphicData>
+            </a:graphic>
+          </wp:inline>
+        </w:drawing>
+      </w:r>
+    </w:p>
+    <w:p>
+      <w:pPr>
+        <w:pStyle w:val="AIEStandard"/>
+      </w:pPr>
+    </w:p>
+    <w:p>
+      <w:pPr>
+        <w:pStyle w:val="AIEStandard"/>
+      </w:pPr>
+      <w:r>
+        <w:lastRenderedPageBreak/>
+        <w:t xml:space="preserve">On right arrow keypress, </w:t>
+      </w:r>
+      <w:proofErr w:type="gramStart"/>
+      <w:r>
+        <w:t>i</w:t>
+      </w:r>
+      <w:r>
+        <w:t>t can be seen that where</w:t>
+      </w:r>
+      <w:proofErr w:type="gramEnd"/>
+      <w:r>
+        <w:t xml:space="preserve"> the record count is 5 (NPC record indices 0-4</w:t>
+      </w:r>
+      <w:r>
+        <w:t xml:space="preserve">, which has </w:t>
+      </w:r>
+      <w:r>
+        <w:t xml:space="preserve">“Judy” </w:t>
+      </w:r>
+      <w:r>
+        <w:t xml:space="preserve">in </w:t>
+      </w:r>
+      <w:r>
+        <w:t xml:space="preserve">4th), this breakpoint expression should evaluate to </w:t>
+      </w:r>
+      <w:r>
+        <w:rPr>
+          <w:i/>
+          <w:iCs/>
+        </w:rPr>
+        <w:t>false</w:t>
+      </w:r>
+      <w:r>
+        <w:t xml:space="preserve"> and move to the second breakpoint</w:t>
+      </w:r>
+      <w:r>
+        <w:t>…</w:t>
+      </w:r>
+      <w:r>
+        <w:drawing>
+          <wp:inline distT="0" distB="0" distL="0" distR="0" wp14:anchorId="506C7D15" wp14:editId="3803FA09">
+            <wp:extent cx="5731510" cy="2606675"/>
+            <wp:effectExtent l="0" t="0" r="2540" b="3175"/>
+            <wp:docPr id="7" name="Picture 7" descr="A screenshot of a computer program&#10;&#10;Description automatically generated"/>
+            <wp:cNvGraphicFramePr>
+              <a:graphicFrameLocks xmlns:a="http://schemas.openxmlformats.org/drawingml/2006/main" noChangeAspect="1"/>
+            </wp:cNvGraphicFramePr>
+            <a:graphic xmlns:a="http://schemas.openxmlformats.org/drawingml/2006/main">
+              <a:graphicData uri="http://schemas.openxmlformats.org/drawingml/2006/picture">
+                <pic:pic xmlns:pic="http://schemas.openxmlformats.org/drawingml/2006/picture">
+                  <pic:nvPicPr>
+                    <pic:cNvPr id="7" name="Picture 7" descr="A screenshot of a computer program&#10;&#10;Description automatically generated"/>
+                    <pic:cNvPicPr/>
+                  </pic:nvPicPr>
+                  <pic:blipFill>
+                    <a:blip r:embed="rId18"/>
+                    <a:stretch>
+                      <a:fillRect/>
+                    </a:stretch>
+                  </pic:blipFill>
+                  <pic:spPr>
+                    <a:xfrm>
+                      <a:off x="0" y="0"/>
+                      <a:ext cx="5731510" cy="2606675"/>
+                    </a:xfrm>
+                    <a:prstGeom prst="rect">
+                      <a:avLst/>
+                    </a:prstGeom>
+                  </pic:spPr>
+                </pic:pic>
+              </a:graphicData>
+            </a:graphic>
+          </wp:inline>
+        </w:drawing>
+      </w:r>
+    </w:p>
+    <w:p>
+      <w:pPr>
+        <w:pStyle w:val="AIEStandard"/>
+      </w:pPr>
+      <w:r>
+        <w:t>...</w:t>
+      </w:r>
+      <w:r>
+        <w:t xml:space="preserve"> w</w:t>
+      </w:r>
+      <w:r>
+        <w:t>hich it does</w:t>
+      </w:r>
+      <w:r>
+        <w:t>, and where each of the member variables of the current record object remain unchanged.</w:t>
+      </w:r>
+    </w:p>
+    <w:p>
+      <w:pPr>
+        <w:pStyle w:val="AIEStandard"/>
+      </w:pPr>
+      <w:r>
+        <w:rPr>
+          <w:noProof/>
+        </w:rPr>
+        <w:drawing>
+          <wp:inline distT="0" distB="0" distL="0" distR="0" wp14:anchorId="1F05EFB9" wp14:editId="20E67C9B">
+            <wp:extent cx="5731510" cy="1464945"/>
+            <wp:effectExtent l="0" t="0" r="2540" b="1905"/>
+            <wp:docPr id="8" name="Picture 8" descr="A screenshot of a computer program&#10;&#10;Description automatically generated"/>
+            <wp:cNvGraphicFramePr>
+              <a:graphicFrameLocks xmlns:a="http://schemas.openxmlformats.org/drawingml/2006/main" noChangeAspect="1"/>
+            </wp:cNvGraphicFramePr>
+            <a:graphic xmlns:a="http://schemas.openxmlformats.org/drawingml/2006/main">
+              <a:graphicData uri="http://schemas.openxmlformats.org/drawingml/2006/picture">
+                <pic:pic xmlns:pic="http://schemas.openxmlformats.org/drawingml/2006/picture">
+                  <pic:nvPicPr>
+                    <pic:cNvPr id="8" name="Picture 8" descr="A screenshot of a computer program&#10;&#10;Description automatically generated"/>
+                    <pic:cNvPicPr/>
+                  </pic:nvPicPr>
+                  <pic:blipFill>
+                    <a:blip r:embed="rId19"/>
+                    <a:stretch>
+                      <a:fillRect/>
+                    </a:stretch>
+                  </pic:blipFill>
+                  <pic:spPr>
+                    <a:xfrm>
+                      <a:off x="0" y="0"/>
+                      <a:ext cx="5731510" cy="1464945"/>
+                    </a:xfrm>
+                    <a:prstGeom prst="rect">
+                      <a:avLst/>
+                    </a:prstGeom>
+                  </pic:spPr>
+                </pic:pic>
+              </a:graphicData>
+            </a:graphic>
+          </wp:inline>
+        </w:drawing>
+      </w:r>
+    </w:p>
+    <w:p>
+      <w:pPr>
+        <w:pStyle w:val="AIEHL3"/>
+      </w:pPr>
+      <w:r>
+        <w:t xml:space="preserve">Any modifications made as a result of </w:t>
+      </w:r>
+      <w:proofErr w:type="gramStart"/>
+      <w:r>
+        <w:t>testing</w:t>
+      </w:r>
+      <w:proofErr w:type="gramEnd"/>
+    </w:p>
+    <w:p>
+      <w:pPr>
+        <w:pStyle w:val="AIEStandard"/>
+      </w:pPr>
+      <w:r>
+        <w:t>Not required.</w:t>
+      </w:r>
+    </w:p>
+    <w:p>
+      <w:pPr>
+        <w:pStyle w:val="AIEStandard"/>
+      </w:pPr>
+    </w:p>
+    <w:p>
+      <w:pPr>
+        <w:spacing w:after="200"/>
+        <w:rPr>
+          <w:rFonts w:ascii="Calibri" w:hAnsi="Calibri"/>
+        </w:rPr>
+      </w:pPr>
+      <w:r>
+        <w:br w:type="page"/>
+      </w:r>
+    </w:p>
+    <w:p>
+      <w:pPr>
+        <w:pStyle w:val="AIEStandard"/>
+      </w:pPr>
     </w:p>
     <w:p/>
-    <w:p>
-      <w:r>
-        <w:t>4.</w:t>
-      </w:r>
-      <w:r>
-        <w:tab/>
-        <w:t>Comment Code</w:t>
-      </w:r>
-      <w:r>
-        <w:tab/>
-      </w:r>
-    </w:p>
-    <w:p>
-      <w:r>
-        <w:t>Add comments to the program.</w:t>
-      </w:r>
-    </w:p>
-    <w:p>
-      <w:r>
-        <w:t>Comments must be in line with industry standards or as defined by your trainer/assessor.</w:t>
-      </w:r>
-    </w:p>
-    <w:p/>
-    <w:p>
-      <w:r>
-        <w:t>5.</w:t>
-      </w:r>
-      <w:r>
-        <w:tab/>
-        <w:t>Testing Document</w:t>
-      </w:r>
-      <w:r>
-        <w:tab/>
-      </w:r>
-    </w:p>
-    <w:p>
-      <w:r>
-        <w:t>Document at least 3 test cases.</w:t>
-      </w:r>
-    </w:p>
-    <w:p>
-      <w:r>
-        <w:t>Documentation for each test case must list</w:t>
-      </w:r>
-    </w:p>
-    <w:p>
-      <w:r>
-        <w:t>•</w:t>
-      </w:r>
-      <w:r>
-        <w:tab/>
-        <w:t>What is being tested</w:t>
-      </w:r>
-    </w:p>
-    <w:p>
-      <w:r>
-        <w:t>•</w:t>
-      </w:r>
-      <w:r>
-        <w:tab/>
-        <w:t>The input given</w:t>
-      </w:r>
-    </w:p>
-    <w:p>
-      <w:r>
-        <w:t>•</w:t>
-      </w:r>
-      <w:r>
-        <w:tab/>
-        <w:t>The expected output</w:t>
-      </w:r>
-    </w:p>
-    <w:p>
-      <w:r>
-        <w:t>•</w:t>
-      </w:r>
-      <w:r>
-        <w:tab/>
-        <w:t>The actual output</w:t>
-      </w:r>
-    </w:p>
-    <w:p>
-      <w:r>
-        <w:t>•</w:t>
-      </w:r>
-      <w:r>
-        <w:tab/>
-        <w:t xml:space="preserve">Any modifications made </w:t>
-      </w:r>
-      <w:proofErr w:type="gramStart"/>
-      <w:r>
-        <w:t>as a result of</w:t>
-      </w:r>
-      <w:proofErr w:type="gramEnd"/>
-      <w:r>
-        <w:t xml:space="preserve"> testing</w:t>
-      </w:r>
-    </w:p>
     <w:p/>
     <w:p>
       <w:r>
@@ -1727,8 +2612,8 @@
       </w:r>
     </w:p>
     <w:sectPr>
-      <w:headerReference w:type="default" r:id="rId12"/>
-      <w:footerReference w:type="default" r:id="rId13"/>
+      <w:headerReference w:type="default" r:id="rId20"/>
+      <w:footerReference w:type="default" r:id="rId21"/>
       <w:pgSz w:w="11906" w:h="16838" w:code="9"/>
       <w:pgMar w:top="1985" w:right="1440" w:bottom="1440" w:left="1440" w:header="709" w:footer="709" w:gutter="0"/>
       <w:cols w:space="708"/>
@@ -5922,6 +6807,105 @@
 </file>
 
 <file path=customXml/item1.xml><?xml version="1.0" encoding="utf-8"?>
+<?mso-contentType ?>
+<FormTemplates xmlns="http://schemas.microsoft.com/sharepoint/v3/contenttype/forms">
+  <Display>DocumentLibraryForm</Display>
+  <Edit>DocumentLibraryForm</Edit>
+  <New>DocumentLibraryForm</New>
+</FormTemplates>
+</file>
+
+<file path=customXml/item2.xml><?xml version="1.0" encoding="utf-8"?>
+<p:properties xmlns:p="http://schemas.microsoft.com/office/2006/metadata/properties" xmlns:xsi="http://www.w3.org/2001/XMLSchema-instance" xmlns:pc="http://schemas.microsoft.com/office/infopath/2007/PartnerControls">
+  <documentManagement>
+    <faa942b5acfd414d8b05c736490b163d xmlns="829a6d25-aeff-4421-995e-843ed241d769">
+      <Terms xmlns="http://schemas.microsoft.com/office/infopath/2007/PartnerControls">
+        <TermInfo xmlns="http://schemas.microsoft.com/office/infopath/2007/PartnerControls">
+          <TermName xmlns="http://schemas.microsoft.com/office/infopath/2007/PartnerControls">Template</TermName>
+          <TermId xmlns="http://schemas.microsoft.com/office/infopath/2007/PartnerControls">2052b62c-f92b-4b39-896d-302f16a65d2f</TermId>
+        </TermInfo>
+      </Terms>
+    </faa942b5acfd414d8b05c736490b163d>
+    <IconOverlay xmlns="http://schemas.microsoft.com/sharepoint/v4" xsi:nil="true"/>
+    <ie769fd79bdb4ad39881c126498b8aad xmlns="829a6d25-aeff-4421-995e-843ed241d769">
+      <Terms xmlns="http://schemas.microsoft.com/office/infopath/2007/PartnerControls">
+        <TermInfo xmlns="http://schemas.microsoft.com/office/infopath/2007/PartnerControls">
+          <TermName xmlns="http://schemas.microsoft.com/office/infopath/2007/PartnerControls">Australia</TermName>
+          <TermId xmlns="http://schemas.microsoft.com/office/infopath/2007/PartnerControls">5858050a-e145-449c-9fc0-a43bf552d5d4</TermId>
+        </TermInfo>
+        <TermInfo xmlns="http://schemas.microsoft.com/office/infopath/2007/PartnerControls">
+          <TermName xmlns="http://schemas.microsoft.com/office/infopath/2007/PartnerControls">USA</TermName>
+          <TermId xmlns="http://schemas.microsoft.com/office/infopath/2007/PartnerControls">5f1bb659-ba82-4df1-a9c0-762e11d2432f</TermId>
+        </TermInfo>
+        <TermInfo xmlns="http://schemas.microsoft.com/office/infopath/2007/PartnerControls">
+          <TermName xmlns="http://schemas.microsoft.com/office/infopath/2007/PartnerControls">Seattle</TermName>
+          <TermId xmlns="http://schemas.microsoft.com/office/infopath/2007/PartnerControls">82d41991-cd5c-4364-a396-1ed9ba5c9d2d</TermId>
+        </TermInfo>
+        <TermInfo xmlns="http://schemas.microsoft.com/office/infopath/2007/PartnerControls">
+          <TermName xmlns="http://schemas.microsoft.com/office/infopath/2007/PartnerControls">Lafayette</TermName>
+          <TermId xmlns="http://schemas.microsoft.com/office/infopath/2007/PartnerControls">13b99371-1845-401d-b654-fad02cb86fc4</TermId>
+        </TermInfo>
+      </Terms>
+    </ie769fd79bdb4ad39881c126498b8aad>
+    <_ModernAudienceTargetUserField xmlns="7524d58d-8108-4a7c-838e-de683ad823fc">
+      <UserInfo>
+        <DisplayName>c:0t.c|tenant|34d77949-c869-4500-b098-dd3f73791fd7</DisplayName>
+        <AccountId>35</AccountId>
+        <AccountType/>
+      </UserInfo>
+    </_ModernAudienceTargetUserField>
+    <a48278fba8d84077bbb94e1e70001189 xmlns="829a6d25-aeff-4421-995e-843ed241d769">
+      <Terms xmlns="http://schemas.microsoft.com/office/infopath/2007/PartnerControls">
+        <TermInfo xmlns="http://schemas.microsoft.com/office/infopath/2007/PartnerControls">
+          <TermName xmlns="http://schemas.microsoft.com/office/infopath/2007/PartnerControls">AIE Doc</TermName>
+          <TermId xmlns="http://schemas.microsoft.com/office/infopath/2007/PartnerControls">b4ab19ba-251e-4cb2-93d8-fd7f661ee356</TermId>
+        </TermInfo>
+        <TermInfo xmlns="http://schemas.microsoft.com/office/infopath/2007/PartnerControls">
+          <TermName xmlns="http://schemas.microsoft.com/office/infopath/2007/PartnerControls">Writing/Editing/Publishing</TermName>
+          <TermId xmlns="http://schemas.microsoft.com/office/infopath/2007/PartnerControls">ee6528d5-e64f-4a09-9383-d77c8cc5ad53</TermId>
+        </TermInfo>
+      </Terms>
+    </a48278fba8d84077bbb94e1e70001189>
+    <ce9859e6104548e287ee2afca4086ff8 xmlns="829a6d25-aeff-4421-995e-843ed241d769">
+      <Terms xmlns="http://schemas.microsoft.com/office/infopath/2007/PartnerControls">
+        <TermInfo xmlns="http://schemas.microsoft.com/office/infopath/2007/PartnerControls">
+          <TermName xmlns="http://schemas.microsoft.com/office/infopath/2007/PartnerControls">Executive</TermName>
+          <TermId xmlns="http://schemas.microsoft.com/office/infopath/2007/PartnerControls">34e2a94b-1e20-45ff-95f3-7511823aee61</TermId>
+        </TermInfo>
+      </Terms>
+    </ce9859e6104548e287ee2afca4086ff8>
+    <Document_Version xmlns="829a6d25-aeff-4421-995e-843ed241d769">4.0</Document_Version>
+    <TaxCatchAll xmlns="829a6d25-aeff-4421-995e-843ed241d769">
+      <Value>33</Value>
+      <Value>32</Value>
+      <Value>26</Value>
+      <Value>43</Value>
+      <Value>93</Value>
+      <Value>23</Value>
+      <Value>84</Value>
+      <Value>34</Value>
+    </TaxCatchAll>
+    <SharedWithUsers xmlns="71111bed-37cb-4d26-b55b-68ca1aff01e3">
+      <UserInfo>
+        <DisplayName>Adam Walsh</DisplayName>
+        <AccountId>35</AccountId>
+        <AccountType/>
+      </UserInfo>
+      <UserInfo>
+        <DisplayName>Alexandra Mannell</DisplayName>
+        <AccountId>175</AccountId>
+        <AccountType/>
+      </UserInfo>
+    </SharedWithUsers>
+  </documentManagement>
+</p:properties>
+</file>
+
+<file path=customXml/item3.xml><?xml version="1.0" encoding="utf-8"?>
+<b:Sources xmlns:b="http://schemas.openxmlformats.org/officeDocument/2006/bibliography" xmlns="http://schemas.openxmlformats.org/officeDocument/2006/bibliography" SelectedStyle="\APA.XSL" StyleName="APA"/>
+</file>
+
+<file path=customXml/item4.xml><?xml version="1.0" encoding="utf-8"?>
 <ct:contentTypeSchema xmlns:ct="http://schemas.microsoft.com/office/2006/metadata/contentType" xmlns:ma="http://schemas.microsoft.com/office/2006/metadata/properties/metaAttributes" ct:_="" ma:_="" ma:contentTypeName="Intranet Document" ma:contentTypeID="0x010100B7E1182C2EDC489CA872C34DBF33DBA200EFCC94D00A6F5E4486CE2DE7D3649F95" ma:contentTypeVersion="34" ma:contentTypeDescription="AIE document metadata based on Document" ma:contentTypeScope="" ma:versionID="f6b2867e4618c0fdf78ebf6cf79e4417">
   <xsd:schema xmlns:xsd="http://www.w3.org/2001/XMLSchema" xmlns:xs="http://www.w3.org/2001/XMLSchema" xmlns:p="http://schemas.microsoft.com/office/2006/metadata/properties" xmlns:ns1="http://schemas.microsoft.com/sharepoint/v3" xmlns:ns2="829a6d25-aeff-4421-995e-843ed241d769" xmlns:ns3="71111bed-37cb-4d26-b55b-68ca1aff01e3" xmlns:ns4="7524d58d-8108-4a7c-838e-de683ad823fc" xmlns:ns5="http://schemas.microsoft.com/sharepoint/v4" targetNamespace="http://schemas.microsoft.com/office/2006/metadata/properties" ma:root="true" ma:fieldsID="f59d8ee2ec0b8bb7f371076576e36910" ns1:_="" ns2:_="" ns3:_="" ns4:_="" ns5:_="">
     <xsd:import namespace="http://schemas.microsoft.com/sharepoint/v3"/>
@@ -6289,106 +7273,36 @@
 </ct:contentTypeSchema>
 </file>
 
-<file path=customXml/item2.xml><?xml version="1.0" encoding="utf-8"?>
-<b:Sources xmlns:b="http://schemas.openxmlformats.org/officeDocument/2006/bibliography" xmlns="http://schemas.openxmlformats.org/officeDocument/2006/bibliography" SelectedStyle="\APA.XSL" StyleName="APA"/>
+<file path=customXml/itemProps1.xml><?xml version="1.0" encoding="utf-8"?>
+<ds:datastoreItem xmlns:ds="http://schemas.openxmlformats.org/officeDocument/2006/customXml" ds:itemID="{DE37A20B-E0CC-4E44-9BD7-47AF818D4D1C}">
+  <ds:schemaRefs>
+    <ds:schemaRef ds:uri="http://schemas.microsoft.com/sharepoint/v3/contenttype/forms"/>
+  </ds:schemaRefs>
+</ds:datastoreItem>
 </file>
 
-<file path=customXml/item3.xml><?xml version="1.0" encoding="utf-8"?>
-<p:properties xmlns:p="http://schemas.microsoft.com/office/2006/metadata/properties" xmlns:xsi="http://www.w3.org/2001/XMLSchema-instance" xmlns:pc="http://schemas.microsoft.com/office/infopath/2007/PartnerControls">
-  <documentManagement>
-    <faa942b5acfd414d8b05c736490b163d xmlns="829a6d25-aeff-4421-995e-843ed241d769">
-      <Terms xmlns="http://schemas.microsoft.com/office/infopath/2007/PartnerControls">
-        <TermInfo xmlns="http://schemas.microsoft.com/office/infopath/2007/PartnerControls">
-          <TermName xmlns="http://schemas.microsoft.com/office/infopath/2007/PartnerControls">Template</TermName>
-          <TermId xmlns="http://schemas.microsoft.com/office/infopath/2007/PartnerControls">2052b62c-f92b-4b39-896d-302f16a65d2f</TermId>
-        </TermInfo>
-      </Terms>
-    </faa942b5acfd414d8b05c736490b163d>
-    <IconOverlay xmlns="http://schemas.microsoft.com/sharepoint/v4" xsi:nil="true"/>
-    <ie769fd79bdb4ad39881c126498b8aad xmlns="829a6d25-aeff-4421-995e-843ed241d769">
-      <Terms xmlns="http://schemas.microsoft.com/office/infopath/2007/PartnerControls">
-        <TermInfo xmlns="http://schemas.microsoft.com/office/infopath/2007/PartnerControls">
-          <TermName xmlns="http://schemas.microsoft.com/office/infopath/2007/PartnerControls">Australia</TermName>
-          <TermId xmlns="http://schemas.microsoft.com/office/infopath/2007/PartnerControls">5858050a-e145-449c-9fc0-a43bf552d5d4</TermId>
-        </TermInfo>
-        <TermInfo xmlns="http://schemas.microsoft.com/office/infopath/2007/PartnerControls">
-          <TermName xmlns="http://schemas.microsoft.com/office/infopath/2007/PartnerControls">USA</TermName>
-          <TermId xmlns="http://schemas.microsoft.com/office/infopath/2007/PartnerControls">5f1bb659-ba82-4df1-a9c0-762e11d2432f</TermId>
-        </TermInfo>
-        <TermInfo xmlns="http://schemas.microsoft.com/office/infopath/2007/PartnerControls">
-          <TermName xmlns="http://schemas.microsoft.com/office/infopath/2007/PartnerControls">Seattle</TermName>
-          <TermId xmlns="http://schemas.microsoft.com/office/infopath/2007/PartnerControls">82d41991-cd5c-4364-a396-1ed9ba5c9d2d</TermId>
-        </TermInfo>
-        <TermInfo xmlns="http://schemas.microsoft.com/office/infopath/2007/PartnerControls">
-          <TermName xmlns="http://schemas.microsoft.com/office/infopath/2007/PartnerControls">Lafayette</TermName>
-          <TermId xmlns="http://schemas.microsoft.com/office/infopath/2007/PartnerControls">13b99371-1845-401d-b654-fad02cb86fc4</TermId>
-        </TermInfo>
-      </Terms>
-    </ie769fd79bdb4ad39881c126498b8aad>
-    <_ModernAudienceTargetUserField xmlns="7524d58d-8108-4a7c-838e-de683ad823fc">
-      <UserInfo>
-        <DisplayName>c:0t.c|tenant|34d77949-c869-4500-b098-dd3f73791fd7</DisplayName>
-        <AccountId>35</AccountId>
-        <AccountType/>
-      </UserInfo>
-    </_ModernAudienceTargetUserField>
-    <a48278fba8d84077bbb94e1e70001189 xmlns="829a6d25-aeff-4421-995e-843ed241d769">
-      <Terms xmlns="http://schemas.microsoft.com/office/infopath/2007/PartnerControls">
-        <TermInfo xmlns="http://schemas.microsoft.com/office/infopath/2007/PartnerControls">
-          <TermName xmlns="http://schemas.microsoft.com/office/infopath/2007/PartnerControls">AIE Doc</TermName>
-          <TermId xmlns="http://schemas.microsoft.com/office/infopath/2007/PartnerControls">b4ab19ba-251e-4cb2-93d8-fd7f661ee356</TermId>
-        </TermInfo>
-        <TermInfo xmlns="http://schemas.microsoft.com/office/infopath/2007/PartnerControls">
-          <TermName xmlns="http://schemas.microsoft.com/office/infopath/2007/PartnerControls">Writing/Editing/Publishing</TermName>
-          <TermId xmlns="http://schemas.microsoft.com/office/infopath/2007/PartnerControls">ee6528d5-e64f-4a09-9383-d77c8cc5ad53</TermId>
-        </TermInfo>
-      </Terms>
-    </a48278fba8d84077bbb94e1e70001189>
-    <ce9859e6104548e287ee2afca4086ff8 xmlns="829a6d25-aeff-4421-995e-843ed241d769">
-      <Terms xmlns="http://schemas.microsoft.com/office/infopath/2007/PartnerControls">
-        <TermInfo xmlns="http://schemas.microsoft.com/office/infopath/2007/PartnerControls">
-          <TermName xmlns="http://schemas.microsoft.com/office/infopath/2007/PartnerControls">Executive</TermName>
-          <TermId xmlns="http://schemas.microsoft.com/office/infopath/2007/PartnerControls">34e2a94b-1e20-45ff-95f3-7511823aee61</TermId>
-        </TermInfo>
-      </Terms>
-    </ce9859e6104548e287ee2afca4086ff8>
-    <Document_Version xmlns="829a6d25-aeff-4421-995e-843ed241d769">4.0</Document_Version>
-    <TaxCatchAll xmlns="829a6d25-aeff-4421-995e-843ed241d769">
-      <Value>33</Value>
-      <Value>32</Value>
-      <Value>26</Value>
-      <Value>43</Value>
-      <Value>93</Value>
-      <Value>23</Value>
-      <Value>84</Value>
-      <Value>34</Value>
-    </TaxCatchAll>
-    <SharedWithUsers xmlns="71111bed-37cb-4d26-b55b-68ca1aff01e3">
-      <UserInfo>
-        <DisplayName>Adam Walsh</DisplayName>
-        <AccountId>35</AccountId>
-        <AccountType/>
-      </UserInfo>
-      <UserInfo>
-        <DisplayName>Alexandra Mannell</DisplayName>
-        <AccountId>175</AccountId>
-        <AccountType/>
-      </UserInfo>
-    </SharedWithUsers>
-  </documentManagement>
-</p:properties>
+<file path=customXml/itemProps2.xml><?xml version="1.0" encoding="utf-8"?>
+<ds:datastoreItem xmlns:ds="http://schemas.openxmlformats.org/officeDocument/2006/customXml" ds:itemID="{E8288489-1C45-4BBF-A03C-4E8B53A3DB66}">
+  <ds:schemaRefs>
+    <ds:schemaRef ds:uri="http://schemas.microsoft.com/office/2006/metadata/properties"/>
+    <ds:schemaRef ds:uri="http://schemas.microsoft.com/office/infopath/2007/PartnerControls"/>
+    <ds:schemaRef ds:uri="829a6d25-aeff-4421-995e-843ed241d769"/>
+    <ds:schemaRef ds:uri="http://schemas.microsoft.com/sharepoint/v4"/>
+    <ds:schemaRef ds:uri="7524d58d-8108-4a7c-838e-de683ad823fc"/>
+    <ds:schemaRef ds:uri="71111bed-37cb-4d26-b55b-68ca1aff01e3"/>
+  </ds:schemaRefs>
+</ds:datastoreItem>
 </file>
 
-<file path=customXml/item4.xml><?xml version="1.0" encoding="utf-8"?>
-<?mso-contentType ?>
-<FormTemplates xmlns="http://schemas.microsoft.com/sharepoint/v3/contenttype/forms">
-  <Display>DocumentLibraryForm</Display>
-  <Edit>DocumentLibraryForm</Edit>
-  <New>DocumentLibraryForm</New>
-</FormTemplates>
+<file path=customXml/itemProps3.xml><?xml version="1.0" encoding="utf-8"?>
+<ds:datastoreItem xmlns:ds="http://schemas.openxmlformats.org/officeDocument/2006/customXml" ds:itemID="{76276FCD-3B4B-42F3-86EA-63D2665D6669}">
+  <ds:schemaRefs>
+    <ds:schemaRef ds:uri="http://schemas.openxmlformats.org/officeDocument/2006/bibliography"/>
+  </ds:schemaRefs>
+</ds:datastoreItem>
 </file>
 
-<file path=customXml/itemProps1.xml><?xml version="1.0" encoding="utf-8"?>
+<file path=customXml/itemProps4.xml><?xml version="1.0" encoding="utf-8"?>
 <ds:datastoreItem xmlns:ds="http://schemas.openxmlformats.org/officeDocument/2006/customXml" ds:itemID="{397CDEC1-521D-4BE7-8315-E4625C0E6E06}">
   <ds:schemaRefs>
     <ds:schemaRef ds:uri="http://schemas.microsoft.com/office/2006/metadata/contentType"/>
@@ -6408,33 +7322,4 @@
     <ds:schemaRef ds:uri="http://schemas.microsoft.com/internal/obd"/>
   </ds:schemaRefs>
 </ds:datastoreItem>
-</file>
-
-<file path=customXml/itemProps2.xml><?xml version="1.0" encoding="utf-8"?>
-<ds:datastoreItem xmlns:ds="http://schemas.openxmlformats.org/officeDocument/2006/customXml" ds:itemID="{76276FCD-3B4B-42F3-86EA-63D2665D6669}">
-  <ds:schemaRefs>
-    <ds:schemaRef ds:uri="http://schemas.openxmlformats.org/officeDocument/2006/bibliography"/>
-  </ds:schemaRefs>
-</ds:datastoreItem>
-</file>
-
-<file path=customXml/itemProps3.xml><?xml version="1.0" encoding="utf-8"?>
-<ds:datastoreItem xmlns:ds="http://schemas.openxmlformats.org/officeDocument/2006/customXml" ds:itemID="{E8288489-1C45-4BBF-A03C-4E8B53A3DB66}">
-  <ds:schemaRefs>
-    <ds:schemaRef ds:uri="http://schemas.microsoft.com/office/2006/metadata/properties"/>
-    <ds:schemaRef ds:uri="http://schemas.microsoft.com/office/infopath/2007/PartnerControls"/>
-    <ds:schemaRef ds:uri="829a6d25-aeff-4421-995e-843ed241d769"/>
-    <ds:schemaRef ds:uri="http://schemas.microsoft.com/sharepoint/v4"/>
-    <ds:schemaRef ds:uri="7524d58d-8108-4a7c-838e-de683ad823fc"/>
-    <ds:schemaRef ds:uri="71111bed-37cb-4d26-b55b-68ca1aff01e3"/>
-  </ds:schemaRefs>
-</ds:datastoreItem>
-</file>
-
-<file path=customXml/itemProps4.xml><?xml version="1.0" encoding="utf-8"?>
-<ds:datastoreItem xmlns:ds="http://schemas.openxmlformats.org/officeDocument/2006/customXml" ds:itemID="{DE37A20B-E0CC-4E44-9BD7-47AF818D4D1C}">
-  <ds:schemaRefs>
-    <ds:schemaRef ds:uri="http://schemas.microsoft.com/sharepoint/v3/contenttype/forms"/>
-  </ds:schemaRefs>
-</ds:datastoreItem>
 </file>
</xml_diff>

<commit_message>
Finished write-up of debugging
</commit_message>
<xml_diff>
--- a/2023 Introduction to CPlusPlus - Task 2 Cover Sheet.docx
+++ b/2023 Introduction to CPlusPlus - Task 2 Cover Sheet.docx
@@ -1489,15 +1489,9 @@
     </w:p>
     <w:p>
       <w:r>
-        <w:t xml:space="preserve">Update the given program to read a file using a random-access </w:t>
-      </w:r>
-      <w:proofErr w:type="gramStart"/>
-      <w:r>
-        <w:t>algorithm</w:t>
-      </w:r>
-      <w:proofErr w:type="gramEnd"/>
-    </w:p>
-    <w:p/>
+        <w:t>Completed per the attached Visual Studio solution.</w:t>
+      </w:r>
+    </w:p>
     <w:p>
       <w:pPr>
         <w:pStyle w:val="AIEHL1"/>
@@ -1511,15 +1505,9 @@
     </w:p>
     <w:p>
       <w:r>
-        <w:t xml:space="preserve">Resolve the issue with the name displaying </w:t>
-      </w:r>
-      <w:proofErr w:type="gramStart"/>
-      <w:r>
-        <w:t>incorrectly</w:t>
-      </w:r>
-      <w:proofErr w:type="gramEnd"/>
-    </w:p>
-    <w:p/>
+        <w:t>Completed per the attached Visual Studio solution.</w:t>
+      </w:r>
+    </w:p>
     <w:p>
       <w:pPr>
         <w:pStyle w:val="AIEHL1"/>
@@ -1533,15 +1521,9 @@
     </w:p>
     <w:p>
       <w:r>
-        <w:t xml:space="preserve">Resolve the issue with the program crashing when getting the next </w:t>
-      </w:r>
-      <w:proofErr w:type="gramStart"/>
-      <w:r>
-        <w:t>record</w:t>
-      </w:r>
-      <w:proofErr w:type="gramEnd"/>
-    </w:p>
-    <w:p/>
+        <w:t>Completed per the attached Visual Studio solution.</w:t>
+      </w:r>
+    </w:p>
     <w:p>
       <w:pPr>
         <w:pStyle w:val="AIEHL1"/>
@@ -1555,12 +1537,7 @@
     </w:p>
     <w:p>
       <w:r>
-        <w:t>Add comments to the program.</w:t>
-      </w:r>
-    </w:p>
-    <w:p>
-      <w:r>
-        <w:t>Comments must be in line with industry standards or as defined by your trainer/assessor.</w:t>
+        <w:t>Completed per the attached Visual Studio solution.</w:t>
       </w:r>
     </w:p>
     <w:p/>
@@ -1736,15 +1713,7 @@
         <w:t xml:space="preserve">and instead </w:t>
       </w:r>
       <w:r>
-        <w:t xml:space="preserve">show </w:t>
-      </w:r>
-      <w:proofErr w:type="gramStart"/>
-      <w:r>
-        <w:t>all of</w:t>
-      </w:r>
-      <w:proofErr w:type="gramEnd"/>
-      <w:r>
-        <w:t xml:space="preserve"> the particulars from the </w:t>
+        <w:t xml:space="preserve">show the particulars from the </w:t>
       </w:r>
       <w:r>
         <w:t xml:space="preserve">NPC </w:t>
@@ -1761,6 +1730,24 @@
       </w:r>
       <w:r>
         <w:t>.</w:t>
+      </w:r>
+      <w:r>
+        <w:t xml:space="preserve"> This will be reviewed with </w:t>
+      </w:r>
+      <w:r>
+        <w:t>breakpoint</w:t>
+      </w:r>
+      <w:r>
+        <w:t xml:space="preserve">s </w:t>
+      </w:r>
+      <w:r>
+        <w:t>to identify</w:t>
+      </w:r>
+      <w:r>
+        <w:t xml:space="preserve"> </w:t>
+      </w:r>
+      <w:r>
+        <w:t xml:space="preserve">which code sections are being triggered by their logical expressions. </w:t>
       </w:r>
     </w:p>
     <w:p>
@@ -1801,6 +1788,45 @@
       <w:r>
         <w:t>”, record 2 (index 1) of the collection of NPCs in the binary file.</w:t>
       </w:r>
+      <w:r>
+        <w:t xml:space="preserve"> </w:t>
+      </w:r>
+      <w:proofErr w:type="gramStart"/>
+      <w:r>
+        <w:t>All of</w:t>
+      </w:r>
+      <w:proofErr w:type="gramEnd"/>
+      <w:r>
+        <w:t xml:space="preserve"> the code inside the first nested </w:t>
+      </w:r>
+      <w:r>
+        <w:rPr>
+          <w:i/>
+          <w:iCs/>
+        </w:rPr>
+        <w:t xml:space="preserve">if </w:t>
+      </w:r>
+      <w:r>
+        <w:t xml:space="preserve">statement </w:t>
+      </w:r>
+      <w:r>
+        <w:t xml:space="preserve">is true </w:t>
+      </w:r>
+      <w:r>
+        <w:t xml:space="preserve">- </w:t>
+      </w:r>
+      <w:r>
+        <w:t xml:space="preserve">we </w:t>
+      </w:r>
+      <w:r>
+        <w:t xml:space="preserve">will </w:t>
+      </w:r>
+      <w:r>
+        <w:t>press the left arrow key and the current record is not the first one in the collection</w:t>
+      </w:r>
+      <w:r>
+        <w:t>.</w:t>
+      </w:r>
     </w:p>
     <w:p>
       <w:pPr>
@@ -1811,9 +1837,9 @@
           <w:noProof/>
         </w:rPr>
         <w:drawing>
-          <wp:inline distT="0" distB="0" distL="0" distR="0" wp14:anchorId="5A481416" wp14:editId="4A2DB44B">
-            <wp:extent cx="5086350" cy="4029075"/>
-            <wp:effectExtent l="0" t="0" r="0" b="9525"/>
+          <wp:inline distT="0" distB="0" distL="0" distR="0" wp14:anchorId="5A481416" wp14:editId="5E78B274">
+            <wp:extent cx="5086350" cy="3752850"/>
+            <wp:effectExtent l="19050" t="19050" r="19050" b="19050"/>
             <wp:docPr id="1" name="Picture 1" descr="A computer screen shot of a cartoon character&#10;&#10;Description automatically generated"/>
             <wp:cNvGraphicFramePr>
               <a:graphicFrameLocks xmlns:a="http://schemas.openxmlformats.org/drawingml/2006/main" noChangeAspect="1"/>
@@ -1827,19 +1853,21 @@
                   </pic:nvPicPr>
                   <pic:blipFill rotWithShape="1">
                     <a:blip r:embed="rId13"/>
-                    <a:srcRect r="11256" b="14798"/>
+                    <a:srcRect t="3424" r="11256" b="17215"/>
                     <a:stretch/>
                   </pic:blipFill>
                   <pic:spPr bwMode="auto">
                     <a:xfrm>
                       <a:off x="0" y="0"/>
-                      <a:ext cx="5086350" cy="4029075"/>
+                      <a:ext cx="5086350" cy="3752850"/>
                     </a:xfrm>
                     <a:prstGeom prst="rect">
                       <a:avLst/>
                     </a:prstGeom>
                     <a:ln>
-                      <a:noFill/>
+                      <a:solidFill>
+                        <a:schemeClr val="tx1"/>
+                      </a:solidFill>
                     </a:ln>
                     <a:extLst>
                       <a:ext uri="{53640926-AAD7-44D8-BBD7-CCE9431645EC}">
@@ -1859,7 +1887,13 @@
         <w:pStyle w:val="AIEStandard"/>
       </w:pPr>
       <w:r>
-        <w:t xml:space="preserve">The breakpoint is triggered in the </w:t>
+        <w:t xml:space="preserve">The </w:t>
+      </w:r>
+      <w:r>
+        <w:t xml:space="preserve">first </w:t>
+      </w:r>
+      <w:r>
+        <w:t xml:space="preserve">breakpoint is triggered in the </w:t>
       </w:r>
       <w:proofErr w:type="spellStart"/>
       <w:r>
@@ -1867,30 +1901,27 @@
       </w:r>
       <w:proofErr w:type="spellEnd"/>
       <w:r>
-        <w:t xml:space="preserve"> as expected (the </w:t>
-      </w:r>
-      <w:r>
-        <w:rPr>
-          <w:i/>
-          <w:iCs/>
-        </w:rPr>
-        <w:t xml:space="preserve">if </w:t>
-      </w:r>
-      <w:r>
-        <w:t xml:space="preserve">statement for pressing left while the current record was not the first one in the collection </w:t>
-      </w:r>
-      <w:r>
-        <w:t xml:space="preserve">was </w:t>
-      </w:r>
-      <w:r>
-        <w:rPr>
-          <w:i/>
-          <w:iCs/>
-        </w:rPr>
-        <w:t>true</w:t>
-      </w:r>
-      <w:r>
-        <w:t>) and we can see that the particulars of the previous record are now loaded instead (“Tom” has been loaded).</w:t>
+        <w:t xml:space="preserve"> as expected</w:t>
+      </w:r>
+      <w:r>
+        <w:t xml:space="preserve"> </w:t>
+      </w:r>
+      <w:r>
+        <w:t>and we can see that the particulars of the previous record are now loaded instead (“Tom” has been loaded</w:t>
+      </w:r>
+      <w:r>
+        <w:t xml:space="preserve"> instead of “</w:t>
+      </w:r>
+      <w:proofErr w:type="spellStart"/>
+      <w:r>
+        <w:t>Grutt</w:t>
+      </w:r>
+      <w:proofErr w:type="spellEnd"/>
+      <w:r>
+        <w:t>”</w:t>
+      </w:r>
+      <w:r>
+        <w:t>).</w:t>
       </w:r>
     </w:p>
     <w:p>
@@ -1902,9 +1933,9 @@
           <w:noProof/>
         </w:rPr>
         <w:drawing>
-          <wp:inline distT="0" distB="0" distL="0" distR="0" wp14:anchorId="1A4A9260" wp14:editId="1E339671">
+          <wp:inline distT="0" distB="0" distL="0" distR="0" wp14:anchorId="1A4A9260" wp14:editId="0B36FC2A">
             <wp:extent cx="5286375" cy="2920216"/>
-            <wp:effectExtent l="0" t="0" r="0" b="0"/>
+            <wp:effectExtent l="19050" t="19050" r="9525" b="13970"/>
             <wp:docPr id="2" name="Picture 2" descr="A screenshot of a computer program&#10;&#10;Description automatically generated"/>
             <wp:cNvGraphicFramePr>
               <a:graphicFrameLocks xmlns:a="http://schemas.openxmlformats.org/drawingml/2006/main" noChangeAspect="1"/>
@@ -1930,6 +1961,11 @@
                     <a:prstGeom prst="rect">
                       <a:avLst/>
                     </a:prstGeom>
+                    <a:ln>
+                      <a:solidFill>
+                        <a:schemeClr val="tx1"/>
+                      </a:solidFill>
+                    </a:ln>
                   </pic:spPr>
                 </pic:pic>
               </a:graphicData>
@@ -2030,10 +2066,7 @@
       </w:pPr>
       <w:r>
         <w:lastRenderedPageBreak/>
-        <w:t xml:space="preserve">Test </w:t>
-      </w:r>
-      <w:r>
-        <w:t>2</w:t>
+        <w:t>Test 2</w:t>
       </w:r>
     </w:p>
     <w:p>
@@ -2156,7 +2189,16 @@
         <w:t>NPC in the collection</w:t>
       </w:r>
       <w:r>
-        <w:t xml:space="preserve"> (“Judy”)</w:t>
+        <w:t xml:space="preserve">, </w:t>
+      </w:r>
+      <w:r>
+        <w:t>“Judy”</w:t>
+      </w:r>
+      <w:r>
+        <w:t xml:space="preserve"> (record 5, index 4</w:t>
+      </w:r>
+      <w:r>
+        <w:t>)</w:t>
       </w:r>
       <w:r>
         <w:t>.</w:t>
@@ -2176,6 +2218,9 @@
       </w:pPr>
       <w:r>
         <w:t xml:space="preserve">When the right arrow key is pressed, the program should evaluate the </w:t>
+      </w:r>
+      <w:r>
+        <w:t xml:space="preserve">first nested </w:t>
       </w:r>
       <w:r>
         <w:rPr>
@@ -2201,7 +2246,7 @@
         <w:t xml:space="preserve"> </w:t>
       </w:r>
       <w:r>
-        <w:t xml:space="preserve">The program should continue to view the “Judy” NPC record and make no changes. </w:t>
+        <w:t>The program should continue to view the “Judy” NPC record and make no changes.</w:t>
       </w:r>
     </w:p>
     <w:p>
@@ -2273,7 +2318,19 @@
         <w:pStyle w:val="AIEStandard"/>
       </w:pPr>
       <w:r>
-        <w:t>After navigating to the final record, “Judy”, but before passing the breakpoint which will trigger an evaluation upon a right arrow keypress:</w:t>
+        <w:t xml:space="preserve">After navigating to the final record, “Judy”, but before </w:t>
+      </w:r>
+      <w:r>
+        <w:t xml:space="preserve">pressing the </w:t>
+      </w:r>
+      <w:r>
+        <w:t>right arrow key</w:t>
+      </w:r>
+      <w:r>
+        <w:t xml:space="preserve"> again</w:t>
+      </w:r>
+      <w:r>
+        <w:t>:</w:t>
       </w:r>
     </w:p>
     <w:p>
@@ -2332,30 +2389,55 @@
       </w:pPr>
       <w:r>
         <w:lastRenderedPageBreak/>
-        <w:t xml:space="preserve">On right arrow keypress, </w:t>
-      </w:r>
-      <w:proofErr w:type="gramStart"/>
-      <w:r>
-        <w:t>i</w:t>
-      </w:r>
-      <w:r>
-        <w:t>t can be seen that where</w:t>
-      </w:r>
-      <w:proofErr w:type="gramEnd"/>
-      <w:r>
-        <w:t xml:space="preserve"> the record count is 5 (NPC record indices 0-4</w:t>
-      </w:r>
-      <w:r>
-        <w:t xml:space="preserve">, which has </w:t>
-      </w:r>
-      <w:r>
-        <w:t xml:space="preserve">“Judy” </w:t>
-      </w:r>
-      <w:r>
-        <w:t xml:space="preserve">in </w:t>
-      </w:r>
-      <w:r>
-        <w:t xml:space="preserve">4th), this breakpoint expression should evaluate to </w:t>
+        <w:t xml:space="preserve">The </w:t>
+      </w:r>
+      <w:r>
+        <w:t xml:space="preserve">NPC record indices </w:t>
+      </w:r>
+      <w:r>
+        <w:t xml:space="preserve">are </w:t>
+      </w:r>
+      <w:r>
+        <w:t>0-4, which has “Judy”</w:t>
+      </w:r>
+      <w:r>
+        <w:t>, the 5</w:t>
+      </w:r>
+      <w:r>
+        <w:rPr>
+          <w:vertAlign w:val="superscript"/>
+        </w:rPr>
+        <w:t>th</w:t>
+      </w:r>
+      <w:r>
+        <w:t xml:space="preserve"> record, </w:t>
+      </w:r>
+      <w:r>
+        <w:t>in 4</w:t>
+      </w:r>
+      <w:r>
+        <w:rPr>
+          <w:vertAlign w:val="superscript"/>
+        </w:rPr>
+        <w:t>th</w:t>
+      </w:r>
+      <w:r>
+        <w:t xml:space="preserve">. The </w:t>
+      </w:r>
+      <w:r>
+        <w:t>right arrow key</w:t>
+      </w:r>
+      <w:r>
+        <w:t xml:space="preserve"> is </w:t>
+      </w:r>
+      <w:r>
+        <w:t>press</w:t>
+      </w:r>
+      <w:r>
+        <w:t xml:space="preserve">ed, the first </w:t>
+      </w:r>
+      <w:r>
+        <w:t xml:space="preserve">breakpoint expression should evaluate to </w:t>
       </w:r>
       <w:r>
         <w:rPr>
@@ -2365,12 +2447,24 @@
         <w:t>false</w:t>
       </w:r>
       <w:r>
-        <w:t xml:space="preserve"> and move to the second breakpoint</w:t>
-      </w:r>
-      <w:r>
-        <w:t>…</w:t>
-      </w:r>
-      <w:r>
+        <w:t xml:space="preserve">, </w:t>
+      </w:r>
+      <w:r>
+        <w:t xml:space="preserve">and </w:t>
+      </w:r>
+      <w:r>
+        <w:t xml:space="preserve">we should </w:t>
+      </w:r>
+      <w:r>
+        <w:t>move to the second breakpoint</w:t>
+      </w:r>
+      <w:r>
+        <w:t>.</w:t>
+      </w:r>
+      <w:r>
+        <w:rPr>
+          <w:noProof/>
+        </w:rPr>
         <w:drawing>
           <wp:inline distT="0" distB="0" distL="0" distR="0" wp14:anchorId="506C7D15" wp14:editId="3803FA09">
             <wp:extent cx="5731510" cy="2606675"/>
@@ -2422,7 +2516,25 @@
         <w:t>hich it does</w:t>
       </w:r>
       <w:r>
-        <w:t>, and where each of the member variables of the current record object remain unchanged.</w:t>
+        <w:t xml:space="preserve">, </w:t>
+      </w:r>
+      <w:r>
+        <w:t xml:space="preserve">with </w:t>
+      </w:r>
+      <w:r>
+        <w:t>each of the member variables of the current record object remain</w:t>
+      </w:r>
+      <w:r>
+        <w:t>ing</w:t>
+      </w:r>
+      <w:r>
+        <w:t xml:space="preserve"> unchanged</w:t>
+      </w:r>
+      <w:r>
+        <w:t xml:space="preserve"> in the watch window</w:t>
+      </w:r>
+      <w:r>
+        <w:t>.</w:t>
       </w:r>
     </w:p>
     <w:p>
@@ -2488,6 +2600,519 @@
         <w:pStyle w:val="AIEStandard"/>
       </w:pPr>
       <w:r>
+        <w:t>Row 92 and 93, in which the same record is re-loaded if the code is already viewing the last record, are not necessary, so were removed – it is more efficient to load nothing at all.</w:t>
+      </w:r>
+    </w:p>
+    <w:p>
+      <w:pPr>
+        <w:pStyle w:val="AIEStandard"/>
+      </w:pPr>
+    </w:p>
+    <w:p>
+      <w:pPr>
+        <w:spacing w:after="200"/>
+      </w:pPr>
+      <w:r>
+        <w:br w:type="page"/>
+      </w:r>
+    </w:p>
+    <w:p>
+      <w:pPr>
+        <w:pStyle w:val="AIEHL2"/>
+      </w:pPr>
+      <w:r>
+        <w:lastRenderedPageBreak/>
+        <w:t xml:space="preserve">Test </w:t>
+      </w:r>
+      <w:r>
+        <w:t>3</w:t>
+      </w:r>
+    </w:p>
+    <w:p>
+      <w:pPr>
+        <w:pStyle w:val="AIEHL3"/>
+      </w:pPr>
+      <w:r>
+        <w:t xml:space="preserve">What is being </w:t>
+      </w:r>
+      <w:proofErr w:type="gramStart"/>
+      <w:r>
+        <w:t>tested</w:t>
+      </w:r>
+      <w:proofErr w:type="gramEnd"/>
+    </w:p>
+    <w:p>
+      <w:pPr>
+        <w:pStyle w:val="AIEStandard"/>
+      </w:pPr>
+      <w:r>
+        <w:t>M</w:t>
+      </w:r>
+      <w:r>
+        <w:t>ain game loop logic (</w:t>
+      </w:r>
+      <w:r>
+        <w:rPr>
+          <w:i/>
+          <w:iCs/>
+        </w:rPr>
+        <w:t>if</w:t>
+      </w:r>
+      <w:r>
+        <w:t xml:space="preserve"> &amp; </w:t>
+      </w:r>
+      <w:r>
+        <w:rPr>
+          <w:i/>
+          <w:iCs/>
+        </w:rPr>
+        <w:t>else</w:t>
+      </w:r>
+      <w:r>
+        <w:t xml:space="preserve"> logic statements for both left and right arrow keypresses)</w:t>
+      </w:r>
+      <w:r>
+        <w:t xml:space="preserve"> excluding moving beyond the last record (tested previously) and moving from record 2 to record 1 (tested previously)</w:t>
+      </w:r>
+      <w:r>
+        <w:t>.</w:t>
+      </w:r>
+    </w:p>
+    <w:p>
+      <w:pPr>
+        <w:pStyle w:val="AIEStandard"/>
+      </w:pPr>
+      <w:r>
+        <w:rPr>
+          <w:noProof/>
+        </w:rPr>
+        <w:drawing>
+          <wp:inline distT="0" distB="0" distL="0" distR="0" wp14:anchorId="6ECD1742" wp14:editId="1793D562">
+            <wp:extent cx="5731510" cy="2977116"/>
+            <wp:effectExtent l="0" t="0" r="2540" b="0"/>
+            <wp:docPr id="13" name="Picture 13" descr="A screenshot of a computer program&#10;&#10;Description automatically generated"/>
+            <wp:cNvGraphicFramePr>
+              <a:graphicFrameLocks xmlns:a="http://schemas.openxmlformats.org/drawingml/2006/main" noChangeAspect="1"/>
+            </wp:cNvGraphicFramePr>
+            <a:graphic xmlns:a="http://schemas.openxmlformats.org/drawingml/2006/main">
+              <a:graphicData uri="http://schemas.openxmlformats.org/drawingml/2006/picture">
+                <pic:pic xmlns:pic="http://schemas.openxmlformats.org/drawingml/2006/picture">
+                  <pic:nvPicPr>
+                    <pic:cNvPr id="13" name="Picture 13" descr="A screenshot of a computer program&#10;&#10;Description automatically generated"/>
+                    <pic:cNvPicPr/>
+                  </pic:nvPicPr>
+                  <pic:blipFill rotWithShape="1">
+                    <a:blip r:embed="rId20"/>
+                    <a:srcRect b="22417"/>
+                    <a:stretch/>
+                  </pic:blipFill>
+                  <pic:spPr bwMode="auto">
+                    <a:xfrm>
+                      <a:off x="0" y="0"/>
+                      <a:ext cx="5731510" cy="2977116"/>
+                    </a:xfrm>
+                    <a:prstGeom prst="rect">
+                      <a:avLst/>
+                    </a:prstGeom>
+                    <a:ln>
+                      <a:noFill/>
+                    </a:ln>
+                    <a:extLst>
+                      <a:ext uri="{53640926-AAD7-44D8-BBD7-CCE9431645EC}">
+                        <a14:shadowObscured xmlns:a14="http://schemas.microsoft.com/office/drawing/2010/main"/>
+                      </a:ext>
+                    </a:extLst>
+                  </pic:spPr>
+                </pic:pic>
+              </a:graphicData>
+            </a:graphic>
+          </wp:inline>
+        </w:drawing>
+      </w:r>
+    </w:p>
+    <w:p>
+      <w:pPr>
+        <w:pStyle w:val="AIEHL3"/>
+      </w:pPr>
+      <w:r>
+        <w:t xml:space="preserve">The input </w:t>
+      </w:r>
+      <w:proofErr w:type="gramStart"/>
+      <w:r>
+        <w:t>given</w:t>
+      </w:r>
+      <w:proofErr w:type="gramEnd"/>
+    </w:p>
+    <w:p>
+      <w:pPr>
+        <w:pStyle w:val="AIEStandard"/>
+      </w:pPr>
+      <w:r>
+        <w:t xml:space="preserve">The program will start at record 1 (index 0) and will be given </w:t>
+      </w:r>
+      <w:r>
+        <w:t>three</w:t>
+      </w:r>
+      <w:r>
+        <w:t xml:space="preserve"> keystrokes in this order:</w:t>
+      </w:r>
+    </w:p>
+    <w:p>
+      <w:pPr>
+        <w:pStyle w:val="AIEStandard"/>
+        <w:numPr>
+          <w:ilvl w:val="0"/>
+          <w:numId w:val="18"/>
+        </w:numPr>
+      </w:pPr>
+      <w:r>
+        <w:t>1 left arrow keystroke (move from record 1 to 0 [no change]).</w:t>
+      </w:r>
+    </w:p>
+    <w:p>
+      <w:pPr>
+        <w:pStyle w:val="AIEStandard"/>
+        <w:numPr>
+          <w:ilvl w:val="0"/>
+          <w:numId w:val="18"/>
+        </w:numPr>
+      </w:pPr>
+      <w:r>
+        <w:t>1 right arrow keystroke</w:t>
+      </w:r>
+      <w:r>
+        <w:t xml:space="preserve"> (move from record 1 to 2)</w:t>
+      </w:r>
+      <w:r>
+        <w:t>.</w:t>
+      </w:r>
+    </w:p>
+    <w:p>
+      <w:pPr>
+        <w:pStyle w:val="AIEStandard"/>
+      </w:pPr>
+      <w:r>
+        <w:t>The NPC being viewed will start with “Tom”</w:t>
+      </w:r>
+      <w:r>
+        <w:t>.</w:t>
+      </w:r>
+    </w:p>
+    <w:p>
+      <w:pPr>
+        <w:pStyle w:val="AIEHL3"/>
+      </w:pPr>
+      <w:r>
+        <w:t>The expected output</w:t>
+      </w:r>
+    </w:p>
+    <w:p>
+      <w:pPr>
+        <w:pStyle w:val="AIEStandard"/>
+      </w:pPr>
+      <w:r>
+        <w:t xml:space="preserve">The </w:t>
+      </w:r>
+      <w:r>
+        <w:t>2</w:t>
+      </w:r>
+      <w:r>
+        <w:rPr>
+          <w:vertAlign w:val="superscript"/>
+        </w:rPr>
+        <w:t>nd</w:t>
+      </w:r>
+      <w:r>
+        <w:t xml:space="preserve"> </w:t>
+      </w:r>
+      <w:r>
+        <w:t xml:space="preserve">breakpoint should trigger on the first keystroke, then the </w:t>
+      </w:r>
+      <w:r>
+        <w:t>3</w:t>
+      </w:r>
+      <w:r>
+        <w:rPr>
+          <w:vertAlign w:val="superscript"/>
+        </w:rPr>
+        <w:t>rd</w:t>
+      </w:r>
+      <w:r>
+        <w:t xml:space="preserve"> </w:t>
+      </w:r>
+      <w:r>
+        <w:t xml:space="preserve">breakpoint should trigger on the second keystroke, and neither the </w:t>
+      </w:r>
+      <w:r>
+        <w:t>1</w:t>
+      </w:r>
+      <w:r>
+        <w:rPr>
+          <w:vertAlign w:val="superscript"/>
+        </w:rPr>
+        <w:t>st</w:t>
+      </w:r>
+      <w:r>
+        <w:t xml:space="preserve"> </w:t>
+      </w:r>
+      <w:r>
+        <w:t>nor 4</w:t>
+      </w:r>
+      <w:r>
+        <w:rPr>
+          <w:vertAlign w:val="superscript"/>
+        </w:rPr>
+        <w:t>th</w:t>
+      </w:r>
+      <w:r>
+        <w:t xml:space="preserve"> should trigger at all.</w:t>
+      </w:r>
+      <w:r>
+        <w:t xml:space="preserve"> The NPC being viewed will end with “Tom”.</w:t>
+      </w:r>
+    </w:p>
+    <w:p>
+      <w:pPr>
+        <w:spacing w:after="200"/>
+        <w:rPr>
+          <w:rFonts w:ascii="Calibri" w:hAnsi="Calibri"/>
+          <w:b/>
+          <w:color w:val="0070C0"/>
+          <w:sz w:val="24"/>
+        </w:rPr>
+      </w:pPr>
+      <w:r>
+        <w:br w:type="page"/>
+      </w:r>
+    </w:p>
+    <w:p>
+      <w:pPr>
+        <w:pStyle w:val="AIEHL3"/>
+      </w:pPr>
+      <w:r>
+        <w:lastRenderedPageBreak/>
+        <w:t>The actual output</w:t>
+      </w:r>
+    </w:p>
+    <w:p>
+      <w:pPr>
+        <w:pStyle w:val="AIEStandard"/>
+      </w:pPr>
+      <w:r>
+        <w:rPr>
+          <w:noProof/>
+        </w:rPr>
+        <w:drawing>
+          <wp:inline distT="0" distB="0" distL="0" distR="0" wp14:anchorId="51E3BC7C" wp14:editId="4F76A8FC">
+            <wp:extent cx="5731510" cy="3493770"/>
+            <wp:effectExtent l="0" t="0" r="2540" b="0"/>
+            <wp:docPr id="16" name="Picture 16" descr="A screenshot of a computer program&#10;&#10;Description automatically generated"/>
+            <wp:cNvGraphicFramePr>
+              <a:graphicFrameLocks xmlns:a="http://schemas.openxmlformats.org/drawingml/2006/main" noChangeAspect="1"/>
+            </wp:cNvGraphicFramePr>
+            <a:graphic xmlns:a="http://schemas.openxmlformats.org/drawingml/2006/main">
+              <a:graphicData uri="http://schemas.openxmlformats.org/drawingml/2006/picture">
+                <pic:pic xmlns:pic="http://schemas.openxmlformats.org/drawingml/2006/picture">
+                  <pic:nvPicPr>
+                    <pic:cNvPr id="16" name="Picture 16" descr="A screenshot of a computer program&#10;&#10;Description automatically generated"/>
+                    <pic:cNvPicPr/>
+                  </pic:nvPicPr>
+                  <pic:blipFill>
+                    <a:blip r:embed="rId21"/>
+                    <a:stretch>
+                      <a:fillRect/>
+                    </a:stretch>
+                  </pic:blipFill>
+                  <pic:spPr>
+                    <a:xfrm>
+                      <a:off x="0" y="0"/>
+                      <a:ext cx="5731510" cy="3493770"/>
+                    </a:xfrm>
+                    <a:prstGeom prst="rect">
+                      <a:avLst/>
+                    </a:prstGeom>
+                  </pic:spPr>
+                </pic:pic>
+              </a:graphicData>
+            </a:graphic>
+          </wp:inline>
+        </w:drawing>
+      </w:r>
+    </w:p>
+    <w:p>
+      <w:pPr>
+        <w:pStyle w:val="AIEStandard"/>
+      </w:pPr>
+      <w:r>
+        <w:t xml:space="preserve">Breakpoint 2, line 75, is correctly executed </w:t>
+      </w:r>
+      <w:proofErr w:type="gramStart"/>
+      <w:r>
+        <w:t>as a result of</w:t>
+      </w:r>
+      <w:proofErr w:type="gramEnd"/>
+      <w:r>
+        <w:t xml:space="preserve"> the first keystroke because the record ID is 0 (we started on the first index of the collection).</w:t>
+      </w:r>
+    </w:p>
+    <w:p>
+      <w:pPr>
+        <w:pStyle w:val="AIEStandard"/>
+      </w:pPr>
+      <w:r>
+        <w:rPr>
+          <w:noProof/>
+        </w:rPr>
+        <w:drawing>
+          <wp:inline distT="0" distB="0" distL="0" distR="0" wp14:anchorId="1BDAA1E9" wp14:editId="258D3695">
+            <wp:extent cx="5731510" cy="3508744"/>
+            <wp:effectExtent l="0" t="0" r="2540" b="0"/>
+            <wp:docPr id="14" name="Picture 14" descr="A screenshot of a computer program&#10;&#10;Description automatically generated"/>
+            <wp:cNvGraphicFramePr>
+              <a:graphicFrameLocks xmlns:a="http://schemas.openxmlformats.org/drawingml/2006/main" noChangeAspect="1"/>
+            </wp:cNvGraphicFramePr>
+            <a:graphic xmlns:a="http://schemas.openxmlformats.org/drawingml/2006/main">
+              <a:graphicData uri="http://schemas.openxmlformats.org/drawingml/2006/picture">
+                <pic:pic xmlns:pic="http://schemas.openxmlformats.org/drawingml/2006/picture">
+                  <pic:nvPicPr>
+                    <pic:cNvPr id="14" name="Picture 14" descr="A screenshot of a computer program&#10;&#10;Description automatically generated"/>
+                    <pic:cNvPicPr/>
+                  </pic:nvPicPr>
+                  <pic:blipFill rotWithShape="1">
+                    <a:blip r:embed="rId22"/>
+                    <a:srcRect b="8304"/>
+                    <a:stretch/>
+                  </pic:blipFill>
+                  <pic:spPr bwMode="auto">
+                    <a:xfrm>
+                      <a:off x="0" y="0"/>
+                      <a:ext cx="5731510" cy="3508744"/>
+                    </a:xfrm>
+                    <a:prstGeom prst="rect">
+                      <a:avLst/>
+                    </a:prstGeom>
+                    <a:ln>
+                      <a:noFill/>
+                    </a:ln>
+                    <a:extLst>
+                      <a:ext uri="{53640926-AAD7-44D8-BBD7-CCE9431645EC}">
+                        <a14:shadowObscured xmlns:a14="http://schemas.microsoft.com/office/drawing/2010/main"/>
+                      </a:ext>
+                    </a:extLst>
+                  </pic:spPr>
+                </pic:pic>
+              </a:graphicData>
+            </a:graphic>
+          </wp:inline>
+        </w:drawing>
+      </w:r>
+    </w:p>
+    <w:p>
+      <w:pPr>
+        <w:pStyle w:val="AIEStandard"/>
+      </w:pPr>
+      <w:r>
+        <w:t xml:space="preserve">Breakpoint 3, line 85, is correctly </w:t>
+      </w:r>
+      <w:r>
+        <w:t xml:space="preserve">executed </w:t>
+      </w:r>
+      <w:proofErr w:type="gramStart"/>
+      <w:r>
+        <w:t>as a result of</w:t>
+      </w:r>
+      <w:proofErr w:type="gramEnd"/>
+      <w:r>
+        <w:t xml:space="preserve"> the second keystroke </w:t>
+      </w:r>
+      <w:r>
+        <w:t xml:space="preserve">because the record ID </w:t>
+      </w:r>
+      <w:r>
+        <w:t>of the next NPC is not 5</w:t>
+      </w:r>
+      <w:r>
+        <w:t xml:space="preserve"> (we </w:t>
+      </w:r>
+      <w:r>
+        <w:t xml:space="preserve">were not at the last </w:t>
+      </w:r>
+      <w:r>
+        <w:t>index of the collection).</w:t>
+      </w:r>
+    </w:p>
+    <w:p>
+      <w:pPr>
+        <w:pStyle w:val="AIEStandard"/>
+      </w:pPr>
+      <w:r>
+        <w:lastRenderedPageBreak/>
+        <w:t>After these two keystrokes, pressing ‘continue’ in debug mode did not trigger either of the other two breakpoints, and the NPC being viewed is correct.</w:t>
+      </w:r>
+    </w:p>
+    <w:p>
+      <w:pPr>
+        <w:pStyle w:val="AIEStandard"/>
+      </w:pPr>
+      <w:r>
+        <w:rPr>
+          <w:noProof/>
+        </w:rPr>
+        <w:drawing>
+          <wp:inline distT="0" distB="0" distL="0" distR="0" wp14:anchorId="009D6B13" wp14:editId="0973D1AC">
+            <wp:extent cx="5731510" cy="4458970"/>
+            <wp:effectExtent l="0" t="0" r="2540" b="0"/>
+            <wp:docPr id="17" name="Picture 17" descr="A screenshot of a computer&#10;&#10;Description automatically generated"/>
+            <wp:cNvGraphicFramePr>
+              <a:graphicFrameLocks xmlns:a="http://schemas.openxmlformats.org/drawingml/2006/main" noChangeAspect="1"/>
+            </wp:cNvGraphicFramePr>
+            <a:graphic xmlns:a="http://schemas.openxmlformats.org/drawingml/2006/main">
+              <a:graphicData uri="http://schemas.openxmlformats.org/drawingml/2006/picture">
+                <pic:pic xmlns:pic="http://schemas.openxmlformats.org/drawingml/2006/picture">
+                  <pic:nvPicPr>
+                    <pic:cNvPr id="17" name="Picture 17" descr="A screenshot of a computer&#10;&#10;Description automatically generated"/>
+                    <pic:cNvPicPr/>
+                  </pic:nvPicPr>
+                  <pic:blipFill>
+                    <a:blip r:embed="rId23"/>
+                    <a:stretch>
+                      <a:fillRect/>
+                    </a:stretch>
+                  </pic:blipFill>
+                  <pic:spPr>
+                    <a:xfrm>
+                      <a:off x="0" y="0"/>
+                      <a:ext cx="5731510" cy="4458970"/>
+                    </a:xfrm>
+                    <a:prstGeom prst="rect">
+                      <a:avLst/>
+                    </a:prstGeom>
+                  </pic:spPr>
+                </pic:pic>
+              </a:graphicData>
+            </a:graphic>
+          </wp:inline>
+        </w:drawing>
+      </w:r>
+    </w:p>
+    <w:p>
+      <w:pPr>
+        <w:pStyle w:val="AIEHL3"/>
+      </w:pPr>
+      <w:r>
+        <w:t xml:space="preserve">Any modifications made as a result of </w:t>
+      </w:r>
+      <w:proofErr w:type="gramStart"/>
+      <w:r>
+        <w:t>testing</w:t>
+      </w:r>
+      <w:proofErr w:type="gramEnd"/>
+    </w:p>
+    <w:p>
+      <w:pPr>
+        <w:pStyle w:val="AIEStandard"/>
+      </w:pPr>
+      <w:r>
         <w:t>Not required.</w:t>
       </w:r>
     </w:p>
@@ -2515,105 +3140,69 @@
     <w:p/>
     <w:p/>
     <w:p>
-      <w:r>
-        <w:t>6.</w:t>
+      <w:pPr>
+        <w:pStyle w:val="AIEHL1"/>
+      </w:pPr>
+      <w:r>
+        <w:t>Visual Studio Screenshots</w:t>
       </w:r>
       <w:r>
         <w:tab/>
-        <w:t>Visual Studio Screenshots</w:t>
+      </w:r>
+    </w:p>
+    <w:p>
+      <w:r>
+        <w:t>Screenshots showing each of the requirements have been placed throughout section 5.</w:t>
+      </w:r>
+    </w:p>
+    <w:p/>
+    <w:p>
+      <w:pPr>
+        <w:pStyle w:val="AIEHL1"/>
+      </w:pPr>
+      <w:r>
+        <w:t>Debugging Shortcuts</w:t>
       </w:r>
       <w:r>
         <w:tab/>
       </w:r>
     </w:p>
     <w:p>
-      <w:r>
-        <w:t>A document containing screenshots of the following Visual Studio debugging features:</w:t>
-      </w:r>
-    </w:p>
-    <w:p>
-      <w:r>
-        <w:t>•</w:t>
-      </w:r>
-      <w:r>
-        <w:tab/>
-        <w:t xml:space="preserve">Some breakpoints you’ve placed in the code, </w:t>
-      </w:r>
-    </w:p>
-    <w:p>
-      <w:r>
-        <w:t>•</w:t>
-      </w:r>
-      <w:r>
-        <w:tab/>
-        <w:t>Some auto and custom watch variables displayed while debugging, and</w:t>
-      </w:r>
-    </w:p>
-    <w:p>
-      <w:r>
-        <w:t>•</w:t>
-      </w:r>
-      <w:r>
-        <w:tab/>
-        <w:t xml:space="preserve">The </w:t>
-      </w:r>
-      <w:proofErr w:type="spellStart"/>
-      <w:r>
-        <w:t>callstack</w:t>
-      </w:r>
-      <w:proofErr w:type="spellEnd"/>
-      <w:r>
-        <w:t xml:space="preserve"> while you’re debugging the program</w:t>
-      </w:r>
-    </w:p>
-    <w:p/>
-    <w:p>
-      <w:r>
-        <w:t>7.</w:t>
-      </w:r>
-      <w:r>
-        <w:tab/>
-        <w:t>Debugging Shortcuts</w:t>
-      </w:r>
-      <w:r>
-        <w:tab/>
-      </w:r>
-    </w:p>
-    <w:p>
-      <w:r>
-        <w:t>A document containing a list of Visual Studio debugging shortcuts for navigating through code while using the debugger, including:</w:t>
-      </w:r>
-    </w:p>
-    <w:p>
-      <w:r>
-        <w:t>•</w:t>
-      </w:r>
-      <w:r>
-        <w:tab/>
+      <w:pPr>
+        <w:pStyle w:val="AIEHL2"/>
+      </w:pPr>
+      <w:r>
         <w:t>Step Into</w:t>
       </w:r>
-    </w:p>
-    <w:p>
-      <w:r>
-        <w:t>•</w:t>
-      </w:r>
-      <w:r>
-        <w:tab/>
+      <w:r>
+        <w:t xml:space="preserve"> (F11)</w:t>
+      </w:r>
+    </w:p>
+    <w:p>
+      <w:pPr>
+        <w:pStyle w:val="AIEHL2"/>
+      </w:pPr>
+      <w:r>
         <w:t>Step Over</w:t>
       </w:r>
-    </w:p>
-    <w:p>
-      <w:r>
-        <w:t>•</w:t>
-      </w:r>
-      <w:r>
-        <w:tab/>
+      <w:r>
+        <w:t xml:space="preserve"> (F10)</w:t>
+      </w:r>
+    </w:p>
+    <w:p>
+      <w:pPr>
+        <w:pStyle w:val="AIEHL2"/>
+      </w:pPr>
+      <w:r>
         <w:t>Step Out</w:t>
       </w:r>
+      <w:r>
+        <w:t xml:space="preserve"> (Shift + F11)</w:t>
+      </w:r>
     </w:p>
     <w:sectPr>
-      <w:headerReference w:type="default" r:id="rId20"/>
-      <w:footerReference w:type="default" r:id="rId21"/>
+      <w:headerReference w:type="default" r:id="rId24"/>
+      <w:footerReference w:type="default" r:id="rId25"/>
       <w:pgSz w:w="11906" w:h="16838" w:code="9"/>
       <w:pgMar w:top="1985" w:right="1440" w:bottom="1440" w:left="1440" w:header="709" w:footer="709" w:gutter="0"/>
       <w:cols w:space="708"/>
@@ -2712,27 +3301,14 @@
     <w:r>
       <w:t xml:space="preserve"> of </w:t>
     </w:r>
-    <w:r>
-      <w:fldChar w:fldCharType="begin"/>
-    </w:r>
-    <w:r>
-      <w:instrText>NUMPAGES  \* Arabic  \* MERGEFORMAT</w:instrText>
-    </w:r>
-    <w:r>
-      <w:fldChar w:fldCharType="separate"/>
-    </w:r>
-    <w:r>
-      <w:rPr>
-        <w:noProof/>
-      </w:rPr>
-      <w:t>2</w:t>
-    </w:r>
-    <w:r>
-      <w:rPr>
-        <w:noProof/>
-      </w:rPr>
-      <w:fldChar w:fldCharType="end"/>
-    </w:r>
+    <w:fldSimple w:instr="NUMPAGES  \* Arabic  \* MERGEFORMAT">
+      <w:r>
+        <w:rPr>
+          <w:noProof/>
+        </w:rPr>
+        <w:t>2</w:t>
+      </w:r>
+    </w:fldSimple>
   </w:p>
 </w:ftr>
 </file>
@@ -4721,6 +5297,119 @@
       </w:rPr>
     </w:lvl>
   </w:abstractNum>
+  <w:abstractNum w:abstractNumId="17" w15:restartNumberingAfterBreak="0">
+    <w:nsid w:val="7DF0272B"/>
+    <w:multiLevelType w:val="hybridMultilevel"/>
+    <w:tmpl w:val="C7524E88"/>
+    <w:lvl w:ilvl="0" w:tplc="0C090001">
+      <w:start w:val="1"/>
+      <w:numFmt w:val="bullet"/>
+      <w:lvlText w:val=""/>
+      <w:lvlJc w:val="left"/>
+      <w:pPr>
+        <w:ind w:left="720" w:hanging="360"/>
+      </w:pPr>
+      <w:rPr>
+        <w:rFonts w:ascii="Symbol" w:hAnsi="Symbol" w:hint="default"/>
+      </w:rPr>
+    </w:lvl>
+    <w:lvl w:ilvl="1" w:tplc="0C090003" w:tentative="1">
+      <w:start w:val="1"/>
+      <w:numFmt w:val="bullet"/>
+      <w:lvlText w:val="o"/>
+      <w:lvlJc w:val="left"/>
+      <w:pPr>
+        <w:ind w:left="1440" w:hanging="360"/>
+      </w:pPr>
+      <w:rPr>
+        <w:rFonts w:ascii="Courier New" w:hAnsi="Courier New" w:cs="Courier New" w:hint="default"/>
+      </w:rPr>
+    </w:lvl>
+    <w:lvl w:ilvl="2" w:tplc="0C090005" w:tentative="1">
+      <w:start w:val="1"/>
+      <w:numFmt w:val="bullet"/>
+      <w:lvlText w:val=""/>
+      <w:lvlJc w:val="left"/>
+      <w:pPr>
+        <w:ind w:left="2160" w:hanging="360"/>
+      </w:pPr>
+      <w:rPr>
+        <w:rFonts w:ascii="Wingdings" w:hAnsi="Wingdings" w:hint="default"/>
+      </w:rPr>
+    </w:lvl>
+    <w:lvl w:ilvl="3" w:tplc="0C090001" w:tentative="1">
+      <w:start w:val="1"/>
+      <w:numFmt w:val="bullet"/>
+      <w:lvlText w:val=""/>
+      <w:lvlJc w:val="left"/>
+      <w:pPr>
+        <w:ind w:left="2880" w:hanging="360"/>
+      </w:pPr>
+      <w:rPr>
+        <w:rFonts w:ascii="Symbol" w:hAnsi="Symbol" w:hint="default"/>
+      </w:rPr>
+    </w:lvl>
+    <w:lvl w:ilvl="4" w:tplc="0C090003" w:tentative="1">
+      <w:start w:val="1"/>
+      <w:numFmt w:val="bullet"/>
+      <w:lvlText w:val="o"/>
+      <w:lvlJc w:val="left"/>
+      <w:pPr>
+        <w:ind w:left="3600" w:hanging="360"/>
+      </w:pPr>
+      <w:rPr>
+        <w:rFonts w:ascii="Courier New" w:hAnsi="Courier New" w:cs="Courier New" w:hint="default"/>
+      </w:rPr>
+    </w:lvl>
+    <w:lvl w:ilvl="5" w:tplc="0C090005" w:tentative="1">
+      <w:start w:val="1"/>
+      <w:numFmt w:val="bullet"/>
+      <w:lvlText w:val=""/>
+      <w:lvlJc w:val="left"/>
+      <w:pPr>
+        <w:ind w:left="4320" w:hanging="360"/>
+      </w:pPr>
+      <w:rPr>
+        <w:rFonts w:ascii="Wingdings" w:hAnsi="Wingdings" w:hint="default"/>
+      </w:rPr>
+    </w:lvl>
+    <w:lvl w:ilvl="6" w:tplc="0C090001" w:tentative="1">
+      <w:start w:val="1"/>
+      <w:numFmt w:val="bullet"/>
+      <w:lvlText w:val=""/>
+      <w:lvlJc w:val="left"/>
+      <w:pPr>
+        <w:ind w:left="5040" w:hanging="360"/>
+      </w:pPr>
+      <w:rPr>
+        <w:rFonts w:ascii="Symbol" w:hAnsi="Symbol" w:hint="default"/>
+      </w:rPr>
+    </w:lvl>
+    <w:lvl w:ilvl="7" w:tplc="0C090003" w:tentative="1">
+      <w:start w:val="1"/>
+      <w:numFmt w:val="bullet"/>
+      <w:lvlText w:val="o"/>
+      <w:lvlJc w:val="left"/>
+      <w:pPr>
+        <w:ind w:left="5760" w:hanging="360"/>
+      </w:pPr>
+      <w:rPr>
+        <w:rFonts w:ascii="Courier New" w:hAnsi="Courier New" w:cs="Courier New" w:hint="default"/>
+      </w:rPr>
+    </w:lvl>
+    <w:lvl w:ilvl="8" w:tplc="0C090005" w:tentative="1">
+      <w:start w:val="1"/>
+      <w:numFmt w:val="bullet"/>
+      <w:lvlText w:val=""/>
+      <w:lvlJc w:val="left"/>
+      <w:pPr>
+        <w:ind w:left="6480" w:hanging="360"/>
+      </w:pPr>
+      <w:rPr>
+        <w:rFonts w:ascii="Wingdings" w:hAnsi="Wingdings" w:hint="default"/>
+      </w:rPr>
+    </w:lvl>
+  </w:abstractNum>
   <w:num w:numId="1" w16cid:durableId="844325678">
     <w:abstractNumId w:val="4"/>
   </w:num>
@@ -4774,6 +5463,9 @@
   </w:num>
   <w:num w:numId="17" w16cid:durableId="1325164352">
     <w:abstractNumId w:val="15"/>
+  </w:num>
+  <w:num w:numId="18" w16cid:durableId="73816589">
+    <w:abstractNumId w:val="17"/>
   </w:num>
   <w:numIdMacAtCleanup w:val="12"/>
 </w:numbering>
@@ -6807,15 +7499,6 @@
 </file>
 
 <file path=customXml/item1.xml><?xml version="1.0" encoding="utf-8"?>
-<?mso-contentType ?>
-<FormTemplates xmlns="http://schemas.microsoft.com/sharepoint/v3/contenttype/forms">
-  <Display>DocumentLibraryForm</Display>
-  <Edit>DocumentLibraryForm</Edit>
-  <New>DocumentLibraryForm</New>
-</FormTemplates>
-</file>
-
-<file path=customXml/item2.xml><?xml version="1.0" encoding="utf-8"?>
 <p:properties xmlns:p="http://schemas.microsoft.com/office/2006/metadata/properties" xmlns:xsi="http://www.w3.org/2001/XMLSchema-instance" xmlns:pc="http://schemas.microsoft.com/office/infopath/2007/PartnerControls">
   <documentManagement>
     <faa942b5acfd414d8b05c736490b163d xmlns="829a6d25-aeff-4421-995e-843ed241d769">
@@ -6901,11 +7584,16 @@
 </p:properties>
 </file>
 
-<file path=customXml/item3.xml><?xml version="1.0" encoding="utf-8"?>
-<b:Sources xmlns:b="http://schemas.openxmlformats.org/officeDocument/2006/bibliography" xmlns="http://schemas.openxmlformats.org/officeDocument/2006/bibliography" SelectedStyle="\APA.XSL" StyleName="APA"/>
+<file path=customXml/item2.xml><?xml version="1.0" encoding="utf-8"?>
+<?mso-contentType ?>
+<FormTemplates xmlns="http://schemas.microsoft.com/sharepoint/v3/contenttype/forms">
+  <Display>DocumentLibraryForm</Display>
+  <Edit>DocumentLibraryForm</Edit>
+  <New>DocumentLibraryForm</New>
+</FormTemplates>
 </file>
 
-<file path=customXml/item4.xml><?xml version="1.0" encoding="utf-8"?>
+<file path=customXml/item3.xml><?xml version="1.0" encoding="utf-8"?>
 <ct:contentTypeSchema xmlns:ct="http://schemas.microsoft.com/office/2006/metadata/contentType" xmlns:ma="http://schemas.microsoft.com/office/2006/metadata/properties/metaAttributes" ct:_="" ma:_="" ma:contentTypeName="Intranet Document" ma:contentTypeID="0x010100B7E1182C2EDC489CA872C34DBF33DBA200EFCC94D00A6F5E4486CE2DE7D3649F95" ma:contentTypeVersion="34" ma:contentTypeDescription="AIE document metadata based on Document" ma:contentTypeScope="" ma:versionID="f6b2867e4618c0fdf78ebf6cf79e4417">
   <xsd:schema xmlns:xsd="http://www.w3.org/2001/XMLSchema" xmlns:xs="http://www.w3.org/2001/XMLSchema" xmlns:p="http://schemas.microsoft.com/office/2006/metadata/properties" xmlns:ns1="http://schemas.microsoft.com/sharepoint/v3" xmlns:ns2="829a6d25-aeff-4421-995e-843ed241d769" xmlns:ns3="71111bed-37cb-4d26-b55b-68ca1aff01e3" xmlns:ns4="7524d58d-8108-4a7c-838e-de683ad823fc" xmlns:ns5="http://schemas.microsoft.com/sharepoint/v4" targetNamespace="http://schemas.microsoft.com/office/2006/metadata/properties" ma:root="true" ma:fieldsID="f59d8ee2ec0b8bb7f371076576e36910" ns1:_="" ns2:_="" ns3:_="" ns4:_="" ns5:_="">
     <xsd:import namespace="http://schemas.microsoft.com/sharepoint/v3"/>
@@ -7273,15 +7961,11 @@
 </ct:contentTypeSchema>
 </file>
 
-<file path=customXml/itemProps1.xml><?xml version="1.0" encoding="utf-8"?>
-<ds:datastoreItem xmlns:ds="http://schemas.openxmlformats.org/officeDocument/2006/customXml" ds:itemID="{DE37A20B-E0CC-4E44-9BD7-47AF818D4D1C}">
-  <ds:schemaRefs>
-    <ds:schemaRef ds:uri="http://schemas.microsoft.com/sharepoint/v3/contenttype/forms"/>
-  </ds:schemaRefs>
-</ds:datastoreItem>
+<file path=customXml/item4.xml><?xml version="1.0" encoding="utf-8"?>
+<b:Sources xmlns:b="http://schemas.openxmlformats.org/officeDocument/2006/bibliography" xmlns="http://schemas.openxmlformats.org/officeDocument/2006/bibliography" SelectedStyle="\APA.XSL" StyleName="APA"/>
 </file>
 
-<file path=customXml/itemProps2.xml><?xml version="1.0" encoding="utf-8"?>
+<file path=customXml/itemProps1.xml><?xml version="1.0" encoding="utf-8"?>
 <ds:datastoreItem xmlns:ds="http://schemas.openxmlformats.org/officeDocument/2006/customXml" ds:itemID="{E8288489-1C45-4BBF-A03C-4E8B53A3DB66}">
   <ds:schemaRefs>
     <ds:schemaRef ds:uri="http://schemas.microsoft.com/office/2006/metadata/properties"/>
@@ -7294,15 +7978,15 @@
 </ds:datastoreItem>
 </file>
 
-<file path=customXml/itemProps3.xml><?xml version="1.0" encoding="utf-8"?>
-<ds:datastoreItem xmlns:ds="http://schemas.openxmlformats.org/officeDocument/2006/customXml" ds:itemID="{76276FCD-3B4B-42F3-86EA-63D2665D6669}">
+<file path=customXml/itemProps2.xml><?xml version="1.0" encoding="utf-8"?>
+<ds:datastoreItem xmlns:ds="http://schemas.openxmlformats.org/officeDocument/2006/customXml" ds:itemID="{DE37A20B-E0CC-4E44-9BD7-47AF818D4D1C}">
   <ds:schemaRefs>
-    <ds:schemaRef ds:uri="http://schemas.openxmlformats.org/officeDocument/2006/bibliography"/>
+    <ds:schemaRef ds:uri="http://schemas.microsoft.com/sharepoint/v3/contenttype/forms"/>
   </ds:schemaRefs>
 </ds:datastoreItem>
 </file>
 
-<file path=customXml/itemProps4.xml><?xml version="1.0" encoding="utf-8"?>
+<file path=customXml/itemProps3.xml><?xml version="1.0" encoding="utf-8"?>
 <ds:datastoreItem xmlns:ds="http://schemas.openxmlformats.org/officeDocument/2006/customXml" ds:itemID="{397CDEC1-521D-4BE7-8315-E4625C0E6E06}">
   <ds:schemaRefs>
     <ds:schemaRef ds:uri="http://schemas.microsoft.com/office/2006/metadata/contentType"/>
@@ -7322,4 +8006,12 @@
     <ds:schemaRef ds:uri="http://schemas.microsoft.com/internal/obd"/>
   </ds:schemaRefs>
 </ds:datastoreItem>
+</file>
+
+<file path=customXml/itemProps4.xml><?xml version="1.0" encoding="utf-8"?>
+<ds:datastoreItem xmlns:ds="http://schemas.openxmlformats.org/officeDocument/2006/customXml" ds:itemID="{76276FCD-3B4B-42F3-86EA-63D2665D6669}">
+  <ds:schemaRefs>
+    <ds:schemaRef ds:uri="http://schemas.openxmlformats.org/officeDocument/2006/bibliography"/>
+  </ds:schemaRefs>
+</ds:datastoreItem>
 </file>
</xml_diff>